<commit_message>
Done P2 1.1 (fixed SQL+RelAlg)
</commit_message>
<xml_diff>
--- a/Parte2/Projeto de Bases de Dados - Parte 2.docx
+++ b/Parte2/Projeto de Bases de Dados - Parte 2.docx
@@ -26,7 +26,7 @@
                     <pic:cNvPicPr/>
                   </pic:nvPicPr>
                   <pic:blipFill rotWithShape="1">
-                    <a:blip r:embed="rId5">
+                    <a:blip r:embed="rId7">
                       <a:extLst>
                         <a:ext uri="{28A0092B-C50C-407E-A947-70E740481C1C}">
                           <a14:useLocalDpi xmlns:a14="http://schemas.microsoft.com/office/drawing/2010/main" val="0"/>
@@ -745,12 +745,22 @@
           <w:lang w:val="en-US"/>
         </w:rPr>
       </w:pPr>
-      <w:r>
-        <w:rPr>
-          <w:lang w:val="en-US"/>
-        </w:rPr>
-        <w:t>Point_Of_Retail(</w:t>
-      </w:r>
+      <w:proofErr w:type="spellStart"/>
+      <w:r>
+        <w:rPr>
+          <w:lang w:val="en-US"/>
+        </w:rPr>
+        <w:t>Point_Of_Retail</w:t>
+      </w:r>
+      <w:proofErr w:type="spellEnd"/>
+      <w:r>
+        <w:rPr>
+          <w:lang w:val="en-US"/>
+        </w:rPr>
+        <w:t>(</w:t>
+      </w:r>
+      <w:proofErr w:type="spellStart"/>
+      <w:proofErr w:type="gramStart"/>
       <w:r>
         <w:rPr>
           <w:u w:val="single"/>
@@ -762,28 +772,47 @@
         <w:rPr>
           <w:lang w:val="en-US"/>
         </w:rPr>
-        <w:t>,name)</w:t>
-      </w:r>
-    </w:p>
-    <w:p>
-      <w:pPr>
-        <w:rPr>
-          <w:lang w:val="en-US"/>
-        </w:rPr>
-      </w:pPr>
-    </w:p>
-    <w:p>
-      <w:pPr>
-        <w:rPr>
-          <w:lang w:val="en-US"/>
-        </w:rPr>
-      </w:pPr>
-      <w:r>
-        <w:rPr>
-          <w:lang w:val="en-US"/>
-        </w:rPr>
-        <w:t>Ivm(</w:t>
-      </w:r>
+        <w:t>,name</w:t>
+      </w:r>
+      <w:proofErr w:type="spellEnd"/>
+      <w:proofErr w:type="gramEnd"/>
+      <w:r>
+        <w:rPr>
+          <w:lang w:val="en-US"/>
+        </w:rPr>
+        <w:t>)</w:t>
+      </w:r>
+    </w:p>
+    <w:p>
+      <w:pPr>
+        <w:rPr>
+          <w:lang w:val="en-US"/>
+        </w:rPr>
+      </w:pPr>
+    </w:p>
+    <w:p>
+      <w:pPr>
+        <w:rPr>
+          <w:lang w:val="en-US"/>
+        </w:rPr>
+      </w:pPr>
+      <w:proofErr w:type="spellStart"/>
+      <w:proofErr w:type="gramStart"/>
+      <w:r>
+        <w:rPr>
+          <w:lang w:val="en-US"/>
+        </w:rPr>
+        <w:t>Ivm</w:t>
+      </w:r>
+      <w:proofErr w:type="spellEnd"/>
+      <w:r>
+        <w:rPr>
+          <w:lang w:val="en-US"/>
+        </w:rPr>
+        <w:t>(</w:t>
+      </w:r>
+      <w:proofErr w:type="spellStart"/>
+      <w:proofErr w:type="gramEnd"/>
       <w:r>
         <w:rPr>
           <w:u w:val="single"/>
@@ -791,12 +820,14 @@
         </w:rPr>
         <w:t>serial_number</w:t>
       </w:r>
+      <w:proofErr w:type="spellEnd"/>
       <w:r>
         <w:rPr>
           <w:lang w:val="en-US"/>
         </w:rPr>
         <w:t xml:space="preserve">, </w:t>
       </w:r>
+      <w:proofErr w:type="spellStart"/>
       <w:r>
         <w:rPr>
           <w:u w:val="single"/>
@@ -804,6 +835,7 @@
         </w:rPr>
         <w:t>manuf</w:t>
       </w:r>
+      <w:proofErr w:type="spellEnd"/>
       <w:r>
         <w:rPr>
           <w:lang w:val="en-US"/>
@@ -824,12 +856,28 @@
           <w:lang w:val="en-US"/>
         </w:rPr>
       </w:pPr>
-      <w:r>
-        <w:rPr>
-          <w:lang w:val="en-US"/>
-        </w:rPr>
-        <w:t>installed_at(</w:t>
-      </w:r>
+      <w:proofErr w:type="spellStart"/>
+      <w:r>
+        <w:rPr>
+          <w:lang w:val="en-US"/>
+        </w:rPr>
+        <w:t>installed_</w:t>
+      </w:r>
+      <w:proofErr w:type="gramStart"/>
+      <w:r>
+        <w:rPr>
+          <w:lang w:val="en-US"/>
+        </w:rPr>
+        <w:t>at</w:t>
+      </w:r>
+      <w:proofErr w:type="spellEnd"/>
+      <w:r>
+        <w:rPr>
+          <w:lang w:val="en-US"/>
+        </w:rPr>
+        <w:t>(</w:t>
+      </w:r>
+      <w:proofErr w:type="gramEnd"/>
       <w:r>
         <w:rPr>
           <w:u w:val="single"/>
@@ -848,8 +896,17 @@
           <w:u w:val="single"/>
           <w:lang w:val="en-US"/>
         </w:rPr>
-        <w:t xml:space="preserve"> manuf</w:t>
-      </w:r>
+        <w:t xml:space="preserve"> </w:t>
+      </w:r>
+      <w:proofErr w:type="spellStart"/>
+      <w:r>
+        <w:rPr>
+          <w:u w:val="single"/>
+          <w:lang w:val="en-US"/>
+        </w:rPr>
+        <w:t>manuf</w:t>
+      </w:r>
+      <w:proofErr w:type="spellEnd"/>
       <w:r>
         <w:rPr>
           <w:lang w:val="en-US"/>
@@ -867,11 +924,47 @@
           <w:lang w:val="en-US"/>
         </w:rPr>
       </w:pPr>
-      <w:r>
-        <w:rPr>
-          <w:lang w:val="en-US"/>
-        </w:rPr>
-        <w:t>serial_number, manuf: FK(Ivm)</w:t>
+      <w:proofErr w:type="spellStart"/>
+      <w:r>
+        <w:rPr>
+          <w:lang w:val="en-US"/>
+        </w:rPr>
+        <w:t>serial_number</w:t>
+      </w:r>
+      <w:proofErr w:type="spellEnd"/>
+      <w:r>
+        <w:rPr>
+          <w:lang w:val="en-US"/>
+        </w:rPr>
+        <w:t xml:space="preserve">, </w:t>
+      </w:r>
+      <w:proofErr w:type="spellStart"/>
+      <w:r>
+        <w:rPr>
+          <w:lang w:val="en-US"/>
+        </w:rPr>
+        <w:t>manuf</w:t>
+      </w:r>
+      <w:proofErr w:type="spellEnd"/>
+      <w:r>
+        <w:rPr>
+          <w:lang w:val="en-US"/>
+        </w:rPr>
+        <w:t>: FK(</w:t>
+      </w:r>
+      <w:proofErr w:type="spellStart"/>
+      <w:r>
+        <w:rPr>
+          <w:lang w:val="en-US"/>
+        </w:rPr>
+        <w:t>Ivm</w:t>
+      </w:r>
+      <w:proofErr w:type="spellEnd"/>
+      <w:r>
+        <w:rPr>
+          <w:lang w:val="en-US"/>
+        </w:rPr>
+        <w:t>)</w:t>
       </w:r>
     </w:p>
     <w:p>
@@ -888,20 +981,42 @@
         <w:rPr>
           <w:lang w:val="en-US"/>
         </w:rPr>
-        <w:t>address: FK(Point_Of_Retail)</w:t>
-      </w:r>
-    </w:p>
-    <w:p>
-      <w:pPr>
-        <w:rPr>
-          <w:lang w:val="en-US"/>
-        </w:rPr>
-      </w:pPr>
-    </w:p>
-    <w:p>
-      <w:r>
-        <w:t>Retailer(</w:t>
-      </w:r>
+        <w:t>address: FK(</w:t>
+      </w:r>
+      <w:proofErr w:type="spellStart"/>
+      <w:r>
+        <w:rPr>
+          <w:lang w:val="en-US"/>
+        </w:rPr>
+        <w:t>Point_Of_Retail</w:t>
+      </w:r>
+      <w:proofErr w:type="spellEnd"/>
+      <w:r>
+        <w:rPr>
+          <w:lang w:val="en-US"/>
+        </w:rPr>
+        <w:t>)</w:t>
+      </w:r>
+    </w:p>
+    <w:p>
+      <w:pPr>
+        <w:rPr>
+          <w:lang w:val="en-US"/>
+        </w:rPr>
+      </w:pPr>
+    </w:p>
+    <w:p>
+      <w:proofErr w:type="spellStart"/>
+      <w:proofErr w:type="gramStart"/>
+      <w:r>
+        <w:t>Retailer</w:t>
+      </w:r>
+      <w:proofErr w:type="spellEnd"/>
+      <w:r>
+        <w:t>(</w:t>
+      </w:r>
+      <w:proofErr w:type="spellStart"/>
+      <w:proofErr w:type="gramEnd"/>
       <w:r>
         <w:rPr>
           <w:u w:val="single"/>
@@ -909,7 +1024,11 @@
         <w:t>TIN</w:t>
       </w:r>
       <w:r>
-        <w:t>,name)</w:t>
+        <w:t>,name</w:t>
+      </w:r>
+      <w:proofErr w:type="spellEnd"/>
+      <w:r>
+        <w:t>)</w:t>
       </w:r>
     </w:p>
     <w:p>
@@ -919,8 +1038,18 @@
           <w:numId w:val="9"/>
         </w:numPr>
       </w:pPr>
-      <w:r>
-        <w:t>UNIQUE(name)</w:t>
+      <w:proofErr w:type="gramStart"/>
+      <w:r>
+        <w:t>UNIQUE(</w:t>
+      </w:r>
+      <w:proofErr w:type="spellStart"/>
+      <w:proofErr w:type="gramEnd"/>
+      <w:r>
+        <w:t>name</w:t>
+      </w:r>
+      <w:proofErr w:type="spellEnd"/>
+      <w:r>
+        <w:t>)</w:t>
       </w:r>
     </w:p>
     <w:p/>
@@ -930,6 +1059,7 @@
           <w:lang w:val="en-US"/>
         </w:rPr>
       </w:pPr>
+      <w:proofErr w:type="gramStart"/>
       <w:r>
         <w:rPr>
           <w:lang w:val="en-US"/>
@@ -941,14 +1071,25 @@
           <w:u w:val="single"/>
           <w:lang w:val="en-US"/>
         </w:rPr>
-        <w:t>(serial_number</w:t>
-      </w:r>
+        <w:t>(</w:t>
+      </w:r>
+      <w:proofErr w:type="spellStart"/>
+      <w:proofErr w:type="gramEnd"/>
+      <w:r>
+        <w:rPr>
+          <w:u w:val="single"/>
+          <w:lang w:val="en-US"/>
+        </w:rPr>
+        <w:t>serial_number</w:t>
+      </w:r>
+      <w:proofErr w:type="spellEnd"/>
       <w:r>
         <w:rPr>
           <w:lang w:val="en-US"/>
         </w:rPr>
         <w:t xml:space="preserve">, </w:t>
       </w:r>
+      <w:proofErr w:type="spellStart"/>
       <w:r>
         <w:rPr>
           <w:u w:val="single"/>
@@ -956,6 +1097,7 @@
         </w:rPr>
         <w:t>manuf</w:t>
       </w:r>
+      <w:proofErr w:type="spellEnd"/>
       <w:r>
         <w:rPr>
           <w:lang w:val="en-US"/>
@@ -973,7 +1115,21 @@
         <w:rPr>
           <w:lang w:val="en-US"/>
         </w:rPr>
-        <w:t>, height,categ_name)</w:t>
+        <w:t xml:space="preserve">, </w:t>
+      </w:r>
+      <w:proofErr w:type="spellStart"/>
+      <w:r>
+        <w:rPr>
+          <w:lang w:val="en-US"/>
+        </w:rPr>
+        <w:t>height,categ_name</w:t>
+      </w:r>
+      <w:proofErr w:type="spellEnd"/>
+      <w:r>
+        <w:rPr>
+          <w:lang w:val="en-US"/>
+        </w:rPr>
+        <w:t>)</w:t>
       </w:r>
     </w:p>
     <w:p>
@@ -986,11 +1142,69 @@
           <w:lang w:val="en-US"/>
         </w:rPr>
       </w:pPr>
-      <w:r>
-        <w:rPr>
-          <w:lang w:val="en-US"/>
-        </w:rPr>
-        <w:t>serial_number, manuf: FK(Ivm.serial_number, Ivm.manuf)</w:t>
+      <w:proofErr w:type="spellStart"/>
+      <w:r>
+        <w:rPr>
+          <w:lang w:val="en-US"/>
+        </w:rPr>
+        <w:t>serial_number</w:t>
+      </w:r>
+      <w:proofErr w:type="spellEnd"/>
+      <w:r>
+        <w:rPr>
+          <w:lang w:val="en-US"/>
+        </w:rPr>
+        <w:t xml:space="preserve">, </w:t>
+      </w:r>
+      <w:proofErr w:type="spellStart"/>
+      <w:r>
+        <w:rPr>
+          <w:lang w:val="en-US"/>
+        </w:rPr>
+        <w:t>manuf</w:t>
+      </w:r>
+      <w:proofErr w:type="spellEnd"/>
+      <w:r>
+        <w:rPr>
+          <w:lang w:val="en-US"/>
+        </w:rPr>
+        <w:t xml:space="preserve">: </w:t>
+      </w:r>
+      <w:proofErr w:type="gramStart"/>
+      <w:r>
+        <w:rPr>
+          <w:lang w:val="en-US"/>
+        </w:rPr>
+        <w:t>FK(</w:t>
+      </w:r>
+      <w:proofErr w:type="spellStart"/>
+      <w:proofErr w:type="gramEnd"/>
+      <w:r>
+        <w:rPr>
+          <w:lang w:val="en-US"/>
+        </w:rPr>
+        <w:t>Ivm.serial_number</w:t>
+      </w:r>
+      <w:proofErr w:type="spellEnd"/>
+      <w:r>
+        <w:rPr>
+          <w:lang w:val="en-US"/>
+        </w:rPr>
+        <w:t xml:space="preserve">, </w:t>
+      </w:r>
+      <w:proofErr w:type="spellStart"/>
+      <w:r>
+        <w:rPr>
+          <w:lang w:val="en-US"/>
+        </w:rPr>
+        <w:t>Ivm.manuf</w:t>
+      </w:r>
+      <w:proofErr w:type="spellEnd"/>
+      <w:r>
+        <w:rPr>
+          <w:lang w:val="en-US"/>
+        </w:rPr>
+        <w:t>)</w:t>
       </w:r>
     </w:p>
     <w:p>
@@ -1003,11 +1217,19 @@
           <w:lang w:val="en-US"/>
         </w:rPr>
       </w:pPr>
-      <w:r>
-        <w:rPr>
-          <w:lang w:val="en-US"/>
-        </w:rPr>
-        <w:t>categ_name: FK(Category.name)</w:t>
+      <w:proofErr w:type="spellStart"/>
+      <w:r>
+        <w:rPr>
+          <w:lang w:val="en-US"/>
+        </w:rPr>
+        <w:t>categ_name</w:t>
+      </w:r>
+      <w:proofErr w:type="spellEnd"/>
+      <w:r>
+        <w:rPr>
+          <w:lang w:val="en-US"/>
+        </w:rPr>
+        <w:t>: FK(Category.name)</w:t>
       </w:r>
     </w:p>
     <w:p>
@@ -1024,8 +1246,66 @@
         <w:rPr>
           <w:lang w:val="en-US"/>
         </w:rPr>
-        <w:t>IC-1: serial_number,manuf must exist in Ambient_Temp_Shelf or Warm_Shelf or Cold_Shelf</w:t>
-      </w:r>
+        <w:t xml:space="preserve">IC-1: </w:t>
+      </w:r>
+      <w:proofErr w:type="spellStart"/>
+      <w:r>
+        <w:rPr>
+          <w:lang w:val="en-US"/>
+        </w:rPr>
+        <w:t>serial_</w:t>
+      </w:r>
+      <w:proofErr w:type="gramStart"/>
+      <w:r>
+        <w:rPr>
+          <w:lang w:val="en-US"/>
+        </w:rPr>
+        <w:t>number,manuf</w:t>
+      </w:r>
+      <w:proofErr w:type="spellEnd"/>
+      <w:proofErr w:type="gramEnd"/>
+      <w:r>
+        <w:rPr>
+          <w:lang w:val="en-US"/>
+        </w:rPr>
+        <w:t xml:space="preserve"> must exist in </w:t>
+      </w:r>
+      <w:proofErr w:type="spellStart"/>
+      <w:r>
+        <w:rPr>
+          <w:lang w:val="en-US"/>
+        </w:rPr>
+        <w:t>Ambient_Temp_Shelf</w:t>
+      </w:r>
+      <w:proofErr w:type="spellEnd"/>
+      <w:r>
+        <w:rPr>
+          <w:lang w:val="en-US"/>
+        </w:rPr>
+        <w:t xml:space="preserve"> or </w:t>
+      </w:r>
+      <w:proofErr w:type="spellStart"/>
+      <w:r>
+        <w:rPr>
+          <w:lang w:val="en-US"/>
+        </w:rPr>
+        <w:t>Warm_Shelf</w:t>
+      </w:r>
+      <w:proofErr w:type="spellEnd"/>
+      <w:r>
+        <w:rPr>
+          <w:lang w:val="en-US"/>
+        </w:rPr>
+        <w:t xml:space="preserve"> or </w:t>
+      </w:r>
+      <w:proofErr w:type="spellStart"/>
+      <w:r>
+        <w:rPr>
+          <w:lang w:val="en-US"/>
+        </w:rPr>
+        <w:t>Cold_Shelf</w:t>
+      </w:r>
+      <w:proofErr w:type="spellEnd"/>
     </w:p>
     <w:p>
       <w:pPr>
@@ -1041,8 +1321,44 @@
         <w:rPr>
           <w:lang w:val="en-US"/>
         </w:rPr>
-        <w:t>IC-2: No shelve can exist at the same time in Ambient_Temp_Shelf, Warm_Shelf or/and Cold_Shelf</w:t>
-      </w:r>
+        <w:t xml:space="preserve">IC-2: No shelve can exist at the same time in </w:t>
+      </w:r>
+      <w:proofErr w:type="spellStart"/>
+      <w:r>
+        <w:rPr>
+          <w:lang w:val="en-US"/>
+        </w:rPr>
+        <w:t>Ambient_Temp_Shelf</w:t>
+      </w:r>
+      <w:proofErr w:type="spellEnd"/>
+      <w:r>
+        <w:rPr>
+          <w:lang w:val="en-US"/>
+        </w:rPr>
+        <w:t xml:space="preserve">, </w:t>
+      </w:r>
+      <w:proofErr w:type="spellStart"/>
+      <w:r>
+        <w:rPr>
+          <w:lang w:val="en-US"/>
+        </w:rPr>
+        <w:t>Warm_Shelf</w:t>
+      </w:r>
+      <w:proofErr w:type="spellEnd"/>
+      <w:r>
+        <w:rPr>
+          <w:lang w:val="en-US"/>
+        </w:rPr>
+        <w:t xml:space="preserve"> or/and </w:t>
+      </w:r>
+      <w:proofErr w:type="spellStart"/>
+      <w:r>
+        <w:rPr>
+          <w:lang w:val="en-US"/>
+        </w:rPr>
+        <w:t>Cold_Shelf</w:t>
+      </w:r>
+      <w:proofErr w:type="spellEnd"/>
     </w:p>
     <w:p>
       <w:pPr>
@@ -1058,12 +1374,28 @@
           <w:lang w:val="en-US"/>
         </w:rPr>
       </w:pPr>
-      <w:r>
-        <w:rPr>
-          <w:lang w:val="en-US"/>
-        </w:rPr>
-        <w:t>Ambient_Temp_Shelf(</w:t>
-      </w:r>
+      <w:proofErr w:type="spellStart"/>
+      <w:r>
+        <w:rPr>
+          <w:lang w:val="en-US"/>
+        </w:rPr>
+        <w:t>Ambient_Temp_</w:t>
+      </w:r>
+      <w:proofErr w:type="gramStart"/>
+      <w:r>
+        <w:rPr>
+          <w:lang w:val="en-US"/>
+        </w:rPr>
+        <w:t>Shelf</w:t>
+      </w:r>
+      <w:proofErr w:type="spellEnd"/>
+      <w:r>
+        <w:rPr>
+          <w:lang w:val="en-US"/>
+        </w:rPr>
+        <w:t>(</w:t>
+      </w:r>
+      <w:proofErr w:type="gramEnd"/>
       <w:r>
         <w:rPr>
           <w:u w:val="single"/>
@@ -1077,6 +1409,7 @@
         </w:rPr>
         <w:t xml:space="preserve">, </w:t>
       </w:r>
+      <w:proofErr w:type="spellStart"/>
       <w:r>
         <w:rPr>
           <w:u w:val="single"/>
@@ -1084,6 +1417,7 @@
         </w:rPr>
         <w:t>manuf</w:t>
       </w:r>
+      <w:proofErr w:type="spellEnd"/>
       <w:r>
         <w:rPr>
           <w:lang w:val="en-US"/>
@@ -1114,32 +1448,106 @@
           <w:lang w:val="en-US"/>
         </w:rPr>
       </w:pPr>
-      <w:r>
-        <w:rPr>
-          <w:lang w:val="en-US"/>
-        </w:rPr>
-        <w:t xml:space="preserve">serial_number, manuf, nr: FK(Shelve.serial_number, Shelve.manuf, Shelve.nr) </w:t>
-      </w:r>
-    </w:p>
-    <w:p>
-      <w:pPr>
-        <w:rPr>
-          <w:lang w:val="en-US"/>
-        </w:rPr>
-      </w:pPr>
-    </w:p>
-    <w:p>
-      <w:pPr>
-        <w:rPr>
-          <w:lang w:val="en-US"/>
-        </w:rPr>
-      </w:pPr>
-      <w:r>
-        <w:rPr>
-          <w:lang w:val="en-US"/>
-        </w:rPr>
-        <w:t>Warm_Shelf(</w:t>
-      </w:r>
+      <w:proofErr w:type="spellStart"/>
+      <w:r>
+        <w:rPr>
+          <w:lang w:val="en-US"/>
+        </w:rPr>
+        <w:t>serial_number</w:t>
+      </w:r>
+      <w:proofErr w:type="spellEnd"/>
+      <w:r>
+        <w:rPr>
+          <w:lang w:val="en-US"/>
+        </w:rPr>
+        <w:t xml:space="preserve">, </w:t>
+      </w:r>
+      <w:proofErr w:type="spellStart"/>
+      <w:r>
+        <w:rPr>
+          <w:lang w:val="en-US"/>
+        </w:rPr>
+        <w:t>manuf</w:t>
+      </w:r>
+      <w:proofErr w:type="spellEnd"/>
+      <w:r>
+        <w:rPr>
+          <w:lang w:val="en-US"/>
+        </w:rPr>
+        <w:t xml:space="preserve">, nr: </w:t>
+      </w:r>
+      <w:proofErr w:type="gramStart"/>
+      <w:r>
+        <w:rPr>
+          <w:lang w:val="en-US"/>
+        </w:rPr>
+        <w:t>FK(</w:t>
+      </w:r>
+      <w:proofErr w:type="spellStart"/>
+      <w:proofErr w:type="gramEnd"/>
+      <w:r>
+        <w:rPr>
+          <w:lang w:val="en-US"/>
+        </w:rPr>
+        <w:t>Shelve.serial_number</w:t>
+      </w:r>
+      <w:proofErr w:type="spellEnd"/>
+      <w:r>
+        <w:rPr>
+          <w:lang w:val="en-US"/>
+        </w:rPr>
+        <w:t xml:space="preserve">, </w:t>
+      </w:r>
+      <w:proofErr w:type="spellStart"/>
+      <w:r>
+        <w:rPr>
+          <w:lang w:val="en-US"/>
+        </w:rPr>
+        <w:t>Shelve.manuf</w:t>
+      </w:r>
+      <w:proofErr w:type="spellEnd"/>
+      <w:r>
+        <w:rPr>
+          <w:lang w:val="en-US"/>
+        </w:rPr>
+        <w:t xml:space="preserve">, Shelve.nr) </w:t>
+      </w:r>
+    </w:p>
+    <w:p>
+      <w:pPr>
+        <w:rPr>
+          <w:lang w:val="en-US"/>
+        </w:rPr>
+      </w:pPr>
+    </w:p>
+    <w:p>
+      <w:pPr>
+        <w:rPr>
+          <w:lang w:val="en-US"/>
+        </w:rPr>
+      </w:pPr>
+      <w:proofErr w:type="spellStart"/>
+      <w:r>
+        <w:rPr>
+          <w:lang w:val="en-US"/>
+        </w:rPr>
+        <w:t>Warm_</w:t>
+      </w:r>
+      <w:proofErr w:type="gramStart"/>
+      <w:r>
+        <w:rPr>
+          <w:lang w:val="en-US"/>
+        </w:rPr>
+        <w:t>Shelf</w:t>
+      </w:r>
+      <w:proofErr w:type="spellEnd"/>
+      <w:r>
+        <w:rPr>
+          <w:lang w:val="en-US"/>
+        </w:rPr>
+        <w:t>(</w:t>
+      </w:r>
+      <w:proofErr w:type="gramEnd"/>
       <w:r>
         <w:rPr>
           <w:u w:val="single"/>
@@ -1153,6 +1561,7 @@
         </w:rPr>
         <w:t xml:space="preserve">, </w:t>
       </w:r>
+      <w:proofErr w:type="spellStart"/>
       <w:r>
         <w:rPr>
           <w:u w:val="single"/>
@@ -1160,6 +1569,7 @@
         </w:rPr>
         <w:t>manuf</w:t>
       </w:r>
+      <w:proofErr w:type="spellEnd"/>
       <w:r>
         <w:rPr>
           <w:lang w:val="en-US"/>
@@ -1190,32 +1600,106 @@
           <w:lang w:val="en-US"/>
         </w:rPr>
       </w:pPr>
-      <w:r>
-        <w:rPr>
-          <w:lang w:val="en-US"/>
-        </w:rPr>
-        <w:t>serial_number, manuf, nr: FK(Shelve.serial_number, Shelve.manuf, Shelve.nr)</w:t>
-      </w:r>
-    </w:p>
-    <w:p>
-      <w:pPr>
-        <w:rPr>
-          <w:lang w:val="en-US"/>
-        </w:rPr>
-      </w:pPr>
-    </w:p>
-    <w:p>
-      <w:pPr>
-        <w:rPr>
-          <w:lang w:val="en-US"/>
-        </w:rPr>
-      </w:pPr>
-      <w:r>
-        <w:rPr>
-          <w:lang w:val="en-US"/>
-        </w:rPr>
-        <w:t>Cold_Shelf(</w:t>
-      </w:r>
+      <w:proofErr w:type="spellStart"/>
+      <w:r>
+        <w:rPr>
+          <w:lang w:val="en-US"/>
+        </w:rPr>
+        <w:t>serial_number</w:t>
+      </w:r>
+      <w:proofErr w:type="spellEnd"/>
+      <w:r>
+        <w:rPr>
+          <w:lang w:val="en-US"/>
+        </w:rPr>
+        <w:t xml:space="preserve">, </w:t>
+      </w:r>
+      <w:proofErr w:type="spellStart"/>
+      <w:r>
+        <w:rPr>
+          <w:lang w:val="en-US"/>
+        </w:rPr>
+        <w:t>manuf</w:t>
+      </w:r>
+      <w:proofErr w:type="spellEnd"/>
+      <w:r>
+        <w:rPr>
+          <w:lang w:val="en-US"/>
+        </w:rPr>
+        <w:t xml:space="preserve">, nr: </w:t>
+      </w:r>
+      <w:proofErr w:type="gramStart"/>
+      <w:r>
+        <w:rPr>
+          <w:lang w:val="en-US"/>
+        </w:rPr>
+        <w:t>FK(</w:t>
+      </w:r>
+      <w:proofErr w:type="spellStart"/>
+      <w:proofErr w:type="gramEnd"/>
+      <w:r>
+        <w:rPr>
+          <w:lang w:val="en-US"/>
+        </w:rPr>
+        <w:t>Shelve.serial_number</w:t>
+      </w:r>
+      <w:proofErr w:type="spellEnd"/>
+      <w:r>
+        <w:rPr>
+          <w:lang w:val="en-US"/>
+        </w:rPr>
+        <w:t xml:space="preserve">, </w:t>
+      </w:r>
+      <w:proofErr w:type="spellStart"/>
+      <w:r>
+        <w:rPr>
+          <w:lang w:val="en-US"/>
+        </w:rPr>
+        <w:t>Shelve.manuf</w:t>
+      </w:r>
+      <w:proofErr w:type="spellEnd"/>
+      <w:r>
+        <w:rPr>
+          <w:lang w:val="en-US"/>
+        </w:rPr>
+        <w:t>, Shelve.nr)</w:t>
+      </w:r>
+    </w:p>
+    <w:p>
+      <w:pPr>
+        <w:rPr>
+          <w:lang w:val="en-US"/>
+        </w:rPr>
+      </w:pPr>
+    </w:p>
+    <w:p>
+      <w:pPr>
+        <w:rPr>
+          <w:lang w:val="en-US"/>
+        </w:rPr>
+      </w:pPr>
+      <w:proofErr w:type="spellStart"/>
+      <w:r>
+        <w:rPr>
+          <w:lang w:val="en-US"/>
+        </w:rPr>
+        <w:t>Cold_</w:t>
+      </w:r>
+      <w:proofErr w:type="gramStart"/>
+      <w:r>
+        <w:rPr>
+          <w:lang w:val="en-US"/>
+        </w:rPr>
+        <w:t>Shelf</w:t>
+      </w:r>
+      <w:proofErr w:type="spellEnd"/>
+      <w:r>
+        <w:rPr>
+          <w:lang w:val="en-US"/>
+        </w:rPr>
+        <w:t>(</w:t>
+      </w:r>
+      <w:proofErr w:type="gramEnd"/>
       <w:r>
         <w:rPr>
           <w:u w:val="single"/>
@@ -1229,6 +1713,7 @@
         </w:rPr>
         <w:t xml:space="preserve">, </w:t>
       </w:r>
+      <w:proofErr w:type="spellStart"/>
       <w:r>
         <w:rPr>
           <w:u w:val="single"/>
@@ -1236,6 +1721,7 @@
         </w:rPr>
         <w:t>manuf</w:t>
       </w:r>
+      <w:proofErr w:type="spellEnd"/>
       <w:r>
         <w:rPr>
           <w:lang w:val="en-US"/>
@@ -1266,24 +1752,89 @@
           <w:lang w:val="en-US"/>
         </w:rPr>
       </w:pPr>
-      <w:r>
-        <w:rPr>
-          <w:lang w:val="en-US"/>
-        </w:rPr>
-        <w:t>serial_number, manuf, nr: FK(Shelve.serial_number, Shelve.manuf, Shelve.nr)</w:t>
-      </w:r>
-    </w:p>
-    <w:p>
-      <w:pPr>
-        <w:rPr>
-          <w:lang w:val="en-US"/>
-        </w:rPr>
-      </w:pPr>
-    </w:p>
-    <w:p>
-      <w:r>
-        <w:t>Product(</w:t>
-      </w:r>
+      <w:proofErr w:type="spellStart"/>
+      <w:r>
+        <w:rPr>
+          <w:lang w:val="en-US"/>
+        </w:rPr>
+        <w:t>serial_number</w:t>
+      </w:r>
+      <w:proofErr w:type="spellEnd"/>
+      <w:r>
+        <w:rPr>
+          <w:lang w:val="en-US"/>
+        </w:rPr>
+        <w:t xml:space="preserve">, </w:t>
+      </w:r>
+      <w:proofErr w:type="spellStart"/>
+      <w:r>
+        <w:rPr>
+          <w:lang w:val="en-US"/>
+        </w:rPr>
+        <w:t>manuf</w:t>
+      </w:r>
+      <w:proofErr w:type="spellEnd"/>
+      <w:r>
+        <w:rPr>
+          <w:lang w:val="en-US"/>
+        </w:rPr>
+        <w:t xml:space="preserve">, nr: </w:t>
+      </w:r>
+      <w:proofErr w:type="gramStart"/>
+      <w:r>
+        <w:rPr>
+          <w:lang w:val="en-US"/>
+        </w:rPr>
+        <w:t>FK(</w:t>
+      </w:r>
+      <w:proofErr w:type="spellStart"/>
+      <w:proofErr w:type="gramEnd"/>
+      <w:r>
+        <w:rPr>
+          <w:lang w:val="en-US"/>
+        </w:rPr>
+        <w:t>Shelve.serial_number</w:t>
+      </w:r>
+      <w:proofErr w:type="spellEnd"/>
+      <w:r>
+        <w:rPr>
+          <w:lang w:val="en-US"/>
+        </w:rPr>
+        <w:t xml:space="preserve">, </w:t>
+      </w:r>
+      <w:proofErr w:type="spellStart"/>
+      <w:r>
+        <w:rPr>
+          <w:lang w:val="en-US"/>
+        </w:rPr>
+        <w:t>Shelve.manuf</w:t>
+      </w:r>
+      <w:proofErr w:type="spellEnd"/>
+      <w:r>
+        <w:rPr>
+          <w:lang w:val="en-US"/>
+        </w:rPr>
+        <w:t>, Shelve.nr)</w:t>
+      </w:r>
+    </w:p>
+    <w:p>
+      <w:pPr>
+        <w:rPr>
+          <w:lang w:val="en-US"/>
+        </w:rPr>
+      </w:pPr>
+    </w:p>
+    <w:p>
+      <w:proofErr w:type="spellStart"/>
+      <w:r>
+        <w:t>Product</w:t>
+      </w:r>
+      <w:proofErr w:type="spellEnd"/>
+      <w:r>
+        <w:t>(</w:t>
+      </w:r>
+      <w:proofErr w:type="spellStart"/>
+      <w:proofErr w:type="gramStart"/>
       <w:r>
         <w:rPr>
           <w:u w:val="single"/>
@@ -1291,7 +1842,12 @@
         <w:t>ean</w:t>
       </w:r>
       <w:r>
-        <w:t>,descr)</w:t>
+        <w:t>,descr</w:t>
+      </w:r>
+      <w:proofErr w:type="spellEnd"/>
+      <w:proofErr w:type="gramEnd"/>
+      <w:r>
+        <w:t>)</w:t>
       </w:r>
     </w:p>
     <w:p>
@@ -1308,28 +1864,45 @@
         <w:rPr>
           <w:lang w:val="en-US"/>
         </w:rPr>
-        <w:t>IC-3: Every Product (ean) must participate in the has association</w:t>
-      </w:r>
-    </w:p>
-    <w:p>
-      <w:pPr>
-        <w:rPr>
-          <w:lang w:val="en-US"/>
-        </w:rPr>
-      </w:pPr>
-    </w:p>
-    <w:p>
-      <w:pPr>
-        <w:rPr>
-          <w:lang w:val="en-US"/>
-        </w:rPr>
-      </w:pPr>
+        <w:t>IC-3: Every Product (</w:t>
+      </w:r>
+      <w:proofErr w:type="spellStart"/>
+      <w:r>
+        <w:rPr>
+          <w:lang w:val="en-US"/>
+        </w:rPr>
+        <w:t>ean</w:t>
+      </w:r>
+      <w:proofErr w:type="spellEnd"/>
+      <w:r>
+        <w:rPr>
+          <w:lang w:val="en-US"/>
+        </w:rPr>
+        <w:t>) must participate in the has association</w:t>
+      </w:r>
+    </w:p>
+    <w:p>
+      <w:pPr>
+        <w:rPr>
+          <w:lang w:val="en-US"/>
+        </w:rPr>
+      </w:pPr>
+    </w:p>
+    <w:p>
+      <w:pPr>
+        <w:rPr>
+          <w:lang w:val="en-US"/>
+        </w:rPr>
+      </w:pPr>
+      <w:proofErr w:type="gramStart"/>
       <w:r>
         <w:rPr>
           <w:lang w:val="en-US"/>
         </w:rPr>
         <w:t>planogram(</w:t>
       </w:r>
+      <w:proofErr w:type="spellStart"/>
+      <w:proofErr w:type="gramEnd"/>
       <w:r>
         <w:rPr>
           <w:u w:val="single"/>
@@ -1337,12 +1910,14 @@
         </w:rPr>
         <w:t>ean</w:t>
       </w:r>
+      <w:proofErr w:type="spellEnd"/>
       <w:r>
         <w:rPr>
           <w:lang w:val="en-US"/>
         </w:rPr>
         <w:t xml:space="preserve">, </w:t>
       </w:r>
+      <w:proofErr w:type="spellStart"/>
       <w:r>
         <w:rPr>
           <w:u w:val="single"/>
@@ -1350,12 +1925,14 @@
         </w:rPr>
         <w:t>serial_number</w:t>
       </w:r>
+      <w:proofErr w:type="spellEnd"/>
       <w:r>
         <w:rPr>
           <w:lang w:val="en-US"/>
         </w:rPr>
         <w:t xml:space="preserve">, </w:t>
       </w:r>
+      <w:proofErr w:type="spellStart"/>
       <w:r>
         <w:rPr>
           <w:u w:val="single"/>
@@ -1363,6 +1940,7 @@
         </w:rPr>
         <w:t>manuf</w:t>
       </w:r>
+      <w:proofErr w:type="spellEnd"/>
       <w:r>
         <w:rPr>
           <w:lang w:val="en-US"/>
@@ -1390,8 +1968,21 @@
           <w:numId w:val="5"/>
         </w:numPr>
       </w:pPr>
-      <w:r>
-        <w:t>ean: FK(Product)</w:t>
+      <w:proofErr w:type="spellStart"/>
+      <w:r>
+        <w:t>ean</w:t>
+      </w:r>
+      <w:proofErr w:type="spellEnd"/>
+      <w:r>
+        <w:t>: FK(</w:t>
+      </w:r>
+      <w:proofErr w:type="spellStart"/>
+      <w:r>
+        <w:t>Product</w:t>
+      </w:r>
+      <w:proofErr w:type="spellEnd"/>
+      <w:r>
+        <w:t>)</w:t>
       </w:r>
     </w:p>
     <w:p>
@@ -1404,11 +1995,69 @@
           <w:lang w:val="en-US"/>
         </w:rPr>
       </w:pPr>
-      <w:r>
-        <w:rPr>
-          <w:lang w:val="en-US"/>
-        </w:rPr>
-        <w:t xml:space="preserve">serial_number, manuf, nr: FK(Shelve.serial_number, Shelve.manuf, Shelve.nr) </w:t>
+      <w:proofErr w:type="spellStart"/>
+      <w:r>
+        <w:rPr>
+          <w:lang w:val="en-US"/>
+        </w:rPr>
+        <w:t>serial_number</w:t>
+      </w:r>
+      <w:proofErr w:type="spellEnd"/>
+      <w:r>
+        <w:rPr>
+          <w:lang w:val="en-US"/>
+        </w:rPr>
+        <w:t xml:space="preserve">, </w:t>
+      </w:r>
+      <w:proofErr w:type="spellStart"/>
+      <w:r>
+        <w:rPr>
+          <w:lang w:val="en-US"/>
+        </w:rPr>
+        <w:t>manuf</w:t>
+      </w:r>
+      <w:proofErr w:type="spellEnd"/>
+      <w:r>
+        <w:rPr>
+          <w:lang w:val="en-US"/>
+        </w:rPr>
+        <w:t xml:space="preserve">, nr: </w:t>
+      </w:r>
+      <w:proofErr w:type="gramStart"/>
+      <w:r>
+        <w:rPr>
+          <w:lang w:val="en-US"/>
+        </w:rPr>
+        <w:t>FK(</w:t>
+      </w:r>
+      <w:proofErr w:type="spellStart"/>
+      <w:proofErr w:type="gramEnd"/>
+      <w:r>
+        <w:rPr>
+          <w:lang w:val="en-US"/>
+        </w:rPr>
+        <w:t>Shelve.serial_number</w:t>
+      </w:r>
+      <w:proofErr w:type="spellEnd"/>
+      <w:r>
+        <w:rPr>
+          <w:lang w:val="en-US"/>
+        </w:rPr>
+        <w:t xml:space="preserve">, </w:t>
+      </w:r>
+      <w:proofErr w:type="spellStart"/>
+      <w:r>
+        <w:rPr>
+          <w:lang w:val="en-US"/>
+        </w:rPr>
+        <w:t>Shelve.manuf</w:t>
+      </w:r>
+      <w:proofErr w:type="spellEnd"/>
+      <w:r>
+        <w:rPr>
+          <w:lang w:val="en-US"/>
+        </w:rPr>
+        <w:t xml:space="preserve">, Shelve.nr) </w:t>
       </w:r>
     </w:p>
     <w:p>
@@ -1428,15 +2077,22 @@
       </w:pPr>
     </w:p>
     <w:p>
-      <w:r>
-        <w:t>Category(</w:t>
-      </w:r>
+      <w:proofErr w:type="spellStart"/>
+      <w:r>
+        <w:t>Category</w:t>
+      </w:r>
+      <w:proofErr w:type="spellEnd"/>
+      <w:r>
+        <w:t>(</w:t>
+      </w:r>
+      <w:proofErr w:type="spellStart"/>
       <w:r>
         <w:rPr>
           <w:u w:val="single"/>
         </w:rPr>
         <w:t>name</w:t>
       </w:r>
+      <w:proofErr w:type="spellEnd"/>
       <w:r>
         <w:t>)</w:t>
       </w:r>
@@ -1455,8 +2111,30 @@
         <w:rPr>
           <w:lang w:val="en-US"/>
         </w:rPr>
-        <w:t>IC-4: name must exist in Simple_Category or Super_category</w:t>
-      </w:r>
+        <w:t xml:space="preserve">IC-4: name must exist in </w:t>
+      </w:r>
+      <w:proofErr w:type="spellStart"/>
+      <w:r>
+        <w:rPr>
+          <w:lang w:val="en-US"/>
+        </w:rPr>
+        <w:t>Simple_Category</w:t>
+      </w:r>
+      <w:proofErr w:type="spellEnd"/>
+      <w:r>
+        <w:rPr>
+          <w:lang w:val="en-US"/>
+        </w:rPr>
+        <w:t xml:space="preserve"> or </w:t>
+      </w:r>
+      <w:proofErr w:type="spellStart"/>
+      <w:r>
+        <w:rPr>
+          <w:lang w:val="en-US"/>
+        </w:rPr>
+        <w:t>Super_category</w:t>
+      </w:r>
+      <w:proofErr w:type="spellEnd"/>
     </w:p>
     <w:p>
       <w:pPr>
@@ -1472,26 +2150,55 @@
         <w:rPr>
           <w:lang w:val="en-US"/>
         </w:rPr>
-        <w:t>IC-5: No shelve can exist at the same time in Simple_Category and Super_Category</w:t>
-      </w:r>
-    </w:p>
-    <w:p>
-      <w:pPr>
-        <w:rPr>
-          <w:lang w:val="en-US"/>
-        </w:rPr>
-      </w:pPr>
-    </w:p>
-    <w:p>
-      <w:r>
-        <w:t>Simple_Category(</w:t>
-      </w:r>
+        <w:t xml:space="preserve">IC-5: No shelve can exist at the same time in </w:t>
+      </w:r>
+      <w:proofErr w:type="spellStart"/>
+      <w:r>
+        <w:rPr>
+          <w:lang w:val="en-US"/>
+        </w:rPr>
+        <w:t>Simple_Category</w:t>
+      </w:r>
+      <w:proofErr w:type="spellEnd"/>
+      <w:r>
+        <w:rPr>
+          <w:lang w:val="en-US"/>
+        </w:rPr>
+        <w:t xml:space="preserve"> and </w:t>
+      </w:r>
+      <w:proofErr w:type="spellStart"/>
+      <w:r>
+        <w:rPr>
+          <w:lang w:val="en-US"/>
+        </w:rPr>
+        <w:t>Super_Category</w:t>
+      </w:r>
+      <w:proofErr w:type="spellEnd"/>
+    </w:p>
+    <w:p>
+      <w:pPr>
+        <w:rPr>
+          <w:lang w:val="en-US"/>
+        </w:rPr>
+      </w:pPr>
+    </w:p>
+    <w:p>
+      <w:proofErr w:type="spellStart"/>
+      <w:r>
+        <w:t>Simple_Category</w:t>
+      </w:r>
+      <w:proofErr w:type="spellEnd"/>
+      <w:r>
+        <w:t>(</w:t>
+      </w:r>
+      <w:proofErr w:type="spellStart"/>
       <w:r>
         <w:rPr>
           <w:u w:val="single"/>
         </w:rPr>
         <w:t>name</w:t>
       </w:r>
+      <w:proofErr w:type="spellEnd"/>
       <w:r>
         <w:t>)</w:t>
       </w:r>
@@ -1503,21 +2210,33 @@
           <w:numId w:val="10"/>
         </w:numPr>
       </w:pPr>
-      <w:r>
-        <w:t>name: FK(Category.name)</w:t>
+      <w:proofErr w:type="spellStart"/>
+      <w:r>
+        <w:t>name</w:t>
+      </w:r>
+      <w:proofErr w:type="spellEnd"/>
+      <w:r>
+        <w:t>: FK(Category.name)</w:t>
       </w:r>
     </w:p>
     <w:p/>
     <w:p>
-      <w:r>
-        <w:t>Super_Category(</w:t>
-      </w:r>
+      <w:proofErr w:type="spellStart"/>
+      <w:r>
+        <w:t>Super_Category</w:t>
+      </w:r>
+      <w:proofErr w:type="spellEnd"/>
+      <w:r>
+        <w:t>(</w:t>
+      </w:r>
+      <w:proofErr w:type="spellStart"/>
       <w:r>
         <w:rPr>
           <w:u w:val="single"/>
         </w:rPr>
         <w:t>name</w:t>
       </w:r>
+      <w:proofErr w:type="spellEnd"/>
       <w:r>
         <w:t>)</w:t>
       </w:r>
@@ -1529,8 +2248,13 @@
           <w:numId w:val="3"/>
         </w:numPr>
       </w:pPr>
-      <w:r>
-        <w:t>name: FK(Category.name)</w:t>
+      <w:proofErr w:type="spellStart"/>
+      <w:r>
+        <w:t>name</w:t>
+      </w:r>
+      <w:proofErr w:type="spellEnd"/>
+      <w:r>
+        <w:t>: FK(Category.name)</w:t>
       </w:r>
     </w:p>
     <w:p/>
@@ -1549,12 +2273,29 @@
           <w:lang w:val="en-US"/>
         </w:rPr>
       </w:pPr>
-      <w:r>
-        <w:rPr>
-          <w:lang w:val="en-US"/>
-        </w:rPr>
-        <w:t>has_other(</w:t>
-      </w:r>
+      <w:proofErr w:type="spellStart"/>
+      <w:r>
+        <w:rPr>
+          <w:lang w:val="en-US"/>
+        </w:rPr>
+        <w:t>has_</w:t>
+      </w:r>
+      <w:proofErr w:type="gramStart"/>
+      <w:r>
+        <w:rPr>
+          <w:lang w:val="en-US"/>
+        </w:rPr>
+        <w:t>other</w:t>
+      </w:r>
+      <w:proofErr w:type="spellEnd"/>
+      <w:r>
+        <w:rPr>
+          <w:lang w:val="en-US"/>
+        </w:rPr>
+        <w:t>(</w:t>
+      </w:r>
+      <w:proofErr w:type="spellStart"/>
+      <w:proofErr w:type="gramEnd"/>
       <w:r>
         <w:rPr>
           <w:u w:val="single"/>
@@ -1562,11 +2303,26 @@
         </w:rPr>
         <w:t>sub_category_name</w:t>
       </w:r>
-      <w:r>
-        <w:rPr>
-          <w:lang w:val="en-US"/>
-        </w:rPr>
-        <w:t>, super_category_name)</w:t>
+      <w:proofErr w:type="spellEnd"/>
+      <w:r>
+        <w:rPr>
+          <w:lang w:val="en-US"/>
+        </w:rPr>
+        <w:t xml:space="preserve">, </w:t>
+      </w:r>
+      <w:proofErr w:type="spellStart"/>
+      <w:r>
+        <w:rPr>
+          <w:lang w:val="en-US"/>
+        </w:rPr>
+        <w:t>super_category_name</w:t>
+      </w:r>
+      <w:proofErr w:type="spellEnd"/>
+      <w:r>
+        <w:rPr>
+          <w:lang w:val="en-US"/>
+        </w:rPr>
+        <w:t>)</w:t>
       </w:r>
     </w:p>
     <w:p>
@@ -1579,11 +2335,19 @@
           <w:lang w:val="en-US"/>
         </w:rPr>
       </w:pPr>
-      <w:r>
-        <w:rPr>
-          <w:lang w:val="en-US"/>
-        </w:rPr>
-        <w:t>super_category_name: FK(Super_Category.name)</w:t>
+      <w:proofErr w:type="spellStart"/>
+      <w:r>
+        <w:rPr>
+          <w:lang w:val="en-US"/>
+        </w:rPr>
+        <w:t>super_category_name</w:t>
+      </w:r>
+      <w:proofErr w:type="spellEnd"/>
+      <w:r>
+        <w:rPr>
+          <w:lang w:val="en-US"/>
+        </w:rPr>
+        <w:t>: FK(Super_Category.name)</w:t>
       </w:r>
     </w:p>
     <w:p>
@@ -1596,11 +2360,19 @@
           <w:lang w:val="en-US"/>
         </w:rPr>
       </w:pPr>
-      <w:r>
-        <w:rPr>
-          <w:lang w:val="en-US"/>
-        </w:rPr>
-        <w:t>sub_category_name: FK(Category.name)</w:t>
+      <w:proofErr w:type="spellStart"/>
+      <w:r>
+        <w:rPr>
+          <w:lang w:val="en-US"/>
+        </w:rPr>
+        <w:t>sub_category_name</w:t>
+      </w:r>
+      <w:proofErr w:type="spellEnd"/>
+      <w:r>
+        <w:rPr>
+          <w:lang w:val="en-US"/>
+        </w:rPr>
+        <w:t>: FK(Category.name)</w:t>
       </w:r>
     </w:p>
     <w:p>
@@ -1618,7 +2390,21 @@
         <w:rPr>
           <w:lang w:val="en-US"/>
         </w:rPr>
-        <w:t xml:space="preserve">IC-6: super_category_name is always different from </w:t>
+        <w:t xml:space="preserve">IC-6: </w:t>
+      </w:r>
+      <w:proofErr w:type="spellStart"/>
+      <w:r>
+        <w:rPr>
+          <w:lang w:val="en-US"/>
+        </w:rPr>
+        <w:t>super_category_name</w:t>
+      </w:r>
+      <w:proofErr w:type="spellEnd"/>
+      <w:r>
+        <w:rPr>
+          <w:lang w:val="en-US"/>
+        </w:rPr>
+        <w:t xml:space="preserve"> is always different from </w:t>
       </w:r>
       <w:r>
         <w:rPr>
@@ -1630,8 +2416,16 @@
         <w:rPr>
           <w:lang w:val="en-US"/>
         </w:rPr>
-        <w:t>_category_name</w:t>
-      </w:r>
+        <w:t>_</w:t>
+      </w:r>
+      <w:proofErr w:type="spellStart"/>
+      <w:r>
+        <w:rPr>
+          <w:lang w:val="en-US"/>
+        </w:rPr>
+        <w:t>category_name</w:t>
+      </w:r>
+      <w:proofErr w:type="spellEnd"/>
     </w:p>
     <w:p>
       <w:pPr>
@@ -1659,9 +2453,16 @@
       </w:pPr>
     </w:p>
     <w:p>
-      <w:r>
-        <w:t>has(</w:t>
-      </w:r>
+      <w:proofErr w:type="spellStart"/>
+      <w:r>
+        <w:t>has</w:t>
+      </w:r>
+      <w:proofErr w:type="spellEnd"/>
+      <w:r>
+        <w:t>(</w:t>
+      </w:r>
+      <w:proofErr w:type="spellStart"/>
+      <w:proofErr w:type="gramStart"/>
       <w:r>
         <w:rPr>
           <w:u w:val="single"/>
@@ -1677,6 +2478,8 @@
         </w:rPr>
         <w:t>name</w:t>
       </w:r>
+      <w:proofErr w:type="spellEnd"/>
+      <w:proofErr w:type="gramEnd"/>
       <w:r>
         <w:t xml:space="preserve">) </w:t>
       </w:r>
@@ -1688,8 +2491,21 @@
           <w:numId w:val="6"/>
         </w:numPr>
       </w:pPr>
-      <w:r>
-        <w:t>ean: FK(Product)</w:t>
+      <w:proofErr w:type="spellStart"/>
+      <w:r>
+        <w:t>ean</w:t>
+      </w:r>
+      <w:proofErr w:type="spellEnd"/>
+      <w:r>
+        <w:t>: FK(</w:t>
+      </w:r>
+      <w:proofErr w:type="spellStart"/>
+      <w:r>
+        <w:t>Product</w:t>
+      </w:r>
+      <w:proofErr w:type="spellEnd"/>
+      <w:r>
+        <w:t>)</w:t>
       </w:r>
     </w:p>
     <w:p>
@@ -1699,8 +2515,21 @@
           <w:numId w:val="6"/>
         </w:numPr>
       </w:pPr>
-      <w:r>
-        <w:t>name: FK(Category)</w:t>
+      <w:proofErr w:type="spellStart"/>
+      <w:r>
+        <w:t>name</w:t>
+      </w:r>
+      <w:proofErr w:type="spellEnd"/>
+      <w:r>
+        <w:t>: FK(</w:t>
+      </w:r>
+      <w:proofErr w:type="spellStart"/>
+      <w:r>
+        <w:t>Category</w:t>
+      </w:r>
+      <w:proofErr w:type="spellEnd"/>
+      <w:r>
+        <w:t>)</w:t>
       </w:r>
     </w:p>
     <w:p>
@@ -1716,12 +2545,29 @@
           <w:lang w:val="en-US"/>
         </w:rPr>
       </w:pPr>
-      <w:r>
-        <w:rPr>
-          <w:lang w:val="en-US"/>
-        </w:rPr>
-        <w:t>responsible_for(</w:t>
-      </w:r>
+      <w:proofErr w:type="spellStart"/>
+      <w:r>
+        <w:rPr>
+          <w:lang w:val="en-US"/>
+        </w:rPr>
+        <w:t>responsible_</w:t>
+      </w:r>
+      <w:proofErr w:type="gramStart"/>
+      <w:r>
+        <w:rPr>
+          <w:lang w:val="en-US"/>
+        </w:rPr>
+        <w:t>for</w:t>
+      </w:r>
+      <w:proofErr w:type="spellEnd"/>
+      <w:r>
+        <w:rPr>
+          <w:lang w:val="en-US"/>
+        </w:rPr>
+        <w:t>(</w:t>
+      </w:r>
+      <w:proofErr w:type="spellStart"/>
+      <w:proofErr w:type="gramEnd"/>
       <w:r>
         <w:rPr>
           <w:u w:val="single"/>
@@ -1729,12 +2575,14 @@
         </w:rPr>
         <w:t>serial_number</w:t>
       </w:r>
+      <w:proofErr w:type="spellEnd"/>
       <w:r>
         <w:rPr>
           <w:lang w:val="en-US"/>
         </w:rPr>
         <w:t xml:space="preserve">, </w:t>
       </w:r>
+      <w:proofErr w:type="spellStart"/>
       <w:r>
         <w:rPr>
           <w:u w:val="single"/>
@@ -1742,12 +2590,14 @@
         </w:rPr>
         <w:t>manuf</w:t>
       </w:r>
+      <w:proofErr w:type="spellEnd"/>
       <w:r>
         <w:rPr>
           <w:lang w:val="en-US"/>
         </w:rPr>
         <w:t xml:space="preserve">, </w:t>
       </w:r>
+      <w:proofErr w:type="spellStart"/>
       <w:r>
         <w:rPr>
           <w:u w:val="single"/>
@@ -1768,6 +2618,7 @@
         </w:rPr>
         <w:t>name</w:t>
       </w:r>
+      <w:proofErr w:type="spellEnd"/>
       <w:r>
         <w:rPr>
           <w:lang w:val="en-US"/>
@@ -1798,11 +2649,47 @@
           <w:lang w:val="en-US"/>
         </w:rPr>
       </w:pPr>
-      <w:r>
-        <w:rPr>
-          <w:lang w:val="en-US"/>
-        </w:rPr>
-        <w:t>serial_number, manuf: FK(Ivm)</w:t>
+      <w:proofErr w:type="spellStart"/>
+      <w:r>
+        <w:rPr>
+          <w:lang w:val="en-US"/>
+        </w:rPr>
+        <w:t>serial_number</w:t>
+      </w:r>
+      <w:proofErr w:type="spellEnd"/>
+      <w:r>
+        <w:rPr>
+          <w:lang w:val="en-US"/>
+        </w:rPr>
+        <w:t xml:space="preserve">, </w:t>
+      </w:r>
+      <w:proofErr w:type="spellStart"/>
+      <w:r>
+        <w:rPr>
+          <w:lang w:val="en-US"/>
+        </w:rPr>
+        <w:t>manuf</w:t>
+      </w:r>
+      <w:proofErr w:type="spellEnd"/>
+      <w:r>
+        <w:rPr>
+          <w:lang w:val="en-US"/>
+        </w:rPr>
+        <w:t>: FK(</w:t>
+      </w:r>
+      <w:proofErr w:type="spellStart"/>
+      <w:r>
+        <w:rPr>
+          <w:lang w:val="en-US"/>
+        </w:rPr>
+        <w:t>Ivm</w:t>
+      </w:r>
+      <w:proofErr w:type="spellEnd"/>
+      <w:r>
+        <w:rPr>
+          <w:lang w:val="en-US"/>
+        </w:rPr>
+        <w:t>)</w:t>
       </w:r>
     </w:p>
     <w:p>
@@ -1815,11 +2702,19 @@
           <w:lang w:val="en-US"/>
         </w:rPr>
       </w:pPr>
-      <w:r>
-        <w:rPr>
-          <w:lang w:val="en-US"/>
-        </w:rPr>
-        <w:t>categ_name: FK(Category.name)</w:t>
+      <w:proofErr w:type="spellStart"/>
+      <w:r>
+        <w:rPr>
+          <w:lang w:val="en-US"/>
+        </w:rPr>
+        <w:t>categ_name</w:t>
+      </w:r>
+      <w:proofErr w:type="spellEnd"/>
+      <w:r>
+        <w:rPr>
+          <w:lang w:val="en-US"/>
+        </w:rPr>
+        <w:t>: FK(Category.name)</w:t>
       </w:r>
     </w:p>
     <w:p>
@@ -1830,7 +2725,15 @@
         </w:numPr>
       </w:pPr>
       <w:r>
-        <w:t>TIN: FK(Retailer)</w:t>
+        <w:t>TIN: FK(</w:t>
+      </w:r>
+      <w:proofErr w:type="spellStart"/>
+      <w:r>
+        <w:t>Retailer</w:t>
+      </w:r>
+      <w:proofErr w:type="spellEnd"/>
+      <w:r>
+        <w:t>)</w:t>
       </w:r>
     </w:p>
     <w:p/>
@@ -1840,18 +2743,43 @@
           <w:lang w:val="en-US"/>
         </w:rPr>
       </w:pPr>
-      <w:r>
-        <w:rPr>
-          <w:lang w:val="en-US"/>
-        </w:rPr>
-        <w:t>Replenishment_event(</w:t>
-      </w:r>
+      <w:proofErr w:type="spellStart"/>
+      <w:r>
+        <w:rPr>
+          <w:lang w:val="en-US"/>
+        </w:rPr>
+        <w:t>Replenishment_</w:t>
+      </w:r>
+      <w:proofErr w:type="gramStart"/>
+      <w:r>
+        <w:rPr>
+          <w:lang w:val="en-US"/>
+        </w:rPr>
+        <w:t>event</w:t>
+      </w:r>
+      <w:proofErr w:type="spellEnd"/>
+      <w:r>
+        <w:rPr>
+          <w:lang w:val="en-US"/>
+        </w:rPr>
+        <w:t>(</w:t>
+      </w:r>
+      <w:proofErr w:type="spellStart"/>
+      <w:proofErr w:type="gramEnd"/>
       <w:r>
         <w:rPr>
           <w:u w:val="single"/>
           <w:lang w:val="en-US"/>
         </w:rPr>
-        <w:t>ean,</w:t>
+        <w:t>ean</w:t>
+      </w:r>
+      <w:proofErr w:type="spellEnd"/>
+      <w:r>
+        <w:rPr>
+          <w:u w:val="single"/>
+          <w:lang w:val="en-US"/>
+        </w:rPr>
+        <w:t>,</w:t>
       </w:r>
       <w:r>
         <w:rPr>
@@ -1859,6 +2787,7 @@
         </w:rPr>
         <w:t xml:space="preserve"> </w:t>
       </w:r>
+      <w:proofErr w:type="spellStart"/>
       <w:r>
         <w:rPr>
           <w:u w:val="single"/>
@@ -1866,18 +2795,28 @@
         </w:rPr>
         <w:t>serial_number</w:t>
       </w:r>
+      <w:proofErr w:type="spellEnd"/>
       <w:r>
         <w:rPr>
           <w:lang w:val="en-US"/>
         </w:rPr>
         <w:t xml:space="preserve">, </w:t>
       </w:r>
+      <w:proofErr w:type="spellStart"/>
       <w:r>
         <w:rPr>
           <w:u w:val="single"/>
           <w:lang w:val="en-US"/>
         </w:rPr>
-        <w:t>manuf,</w:t>
+        <w:t>manuf</w:t>
+      </w:r>
+      <w:proofErr w:type="spellEnd"/>
+      <w:r>
+        <w:rPr>
+          <w:u w:val="single"/>
+          <w:lang w:val="en-US"/>
+        </w:rPr>
+        <w:t>,</w:t>
       </w:r>
       <w:r>
         <w:rPr>
@@ -1922,11 +2861,103 @@
           <w:lang w:val="en-US"/>
         </w:rPr>
       </w:pPr>
-      <w:r>
-        <w:rPr>
-          <w:lang w:val="en-US"/>
-        </w:rPr>
-        <w:t>serial_number, manuf, nr, ean: FK(Planogram.nr, Planogram.ean, Planogram.serial_number, Planogram.manuf)</w:t>
+      <w:proofErr w:type="spellStart"/>
+      <w:r>
+        <w:rPr>
+          <w:lang w:val="en-US"/>
+        </w:rPr>
+        <w:t>serial_number</w:t>
+      </w:r>
+      <w:proofErr w:type="spellEnd"/>
+      <w:r>
+        <w:rPr>
+          <w:lang w:val="en-US"/>
+        </w:rPr>
+        <w:t xml:space="preserve">, </w:t>
+      </w:r>
+      <w:proofErr w:type="spellStart"/>
+      <w:r>
+        <w:rPr>
+          <w:lang w:val="en-US"/>
+        </w:rPr>
+        <w:t>manuf</w:t>
+      </w:r>
+      <w:proofErr w:type="spellEnd"/>
+      <w:r>
+        <w:rPr>
+          <w:lang w:val="en-US"/>
+        </w:rPr>
+        <w:t xml:space="preserve">, nr, </w:t>
+      </w:r>
+      <w:proofErr w:type="spellStart"/>
+      <w:r>
+        <w:rPr>
+          <w:lang w:val="en-US"/>
+        </w:rPr>
+        <w:t>ean</w:t>
+      </w:r>
+      <w:proofErr w:type="spellEnd"/>
+      <w:r>
+        <w:rPr>
+          <w:lang w:val="en-US"/>
+        </w:rPr>
+        <w:t xml:space="preserve">: </w:t>
+      </w:r>
+      <w:proofErr w:type="gramStart"/>
+      <w:r>
+        <w:rPr>
+          <w:lang w:val="en-US"/>
+        </w:rPr>
+        <w:t>FK(</w:t>
+      </w:r>
+      <w:proofErr w:type="gramEnd"/>
+      <w:r>
+        <w:rPr>
+          <w:lang w:val="en-US"/>
+        </w:rPr>
+        <w:t xml:space="preserve">Planogram.nr, </w:t>
+      </w:r>
+      <w:proofErr w:type="spellStart"/>
+      <w:r>
+        <w:rPr>
+          <w:lang w:val="en-US"/>
+        </w:rPr>
+        <w:t>Planogram.ean</w:t>
+      </w:r>
+      <w:proofErr w:type="spellEnd"/>
+      <w:r>
+        <w:rPr>
+          <w:lang w:val="en-US"/>
+        </w:rPr>
+        <w:t xml:space="preserve">, </w:t>
+      </w:r>
+      <w:proofErr w:type="spellStart"/>
+      <w:r>
+        <w:rPr>
+          <w:lang w:val="en-US"/>
+        </w:rPr>
+        <w:t>Planogram.serial_number</w:t>
+      </w:r>
+      <w:proofErr w:type="spellEnd"/>
+      <w:r>
+        <w:rPr>
+          <w:lang w:val="en-US"/>
+        </w:rPr>
+        <w:t xml:space="preserve">, </w:t>
+      </w:r>
+      <w:proofErr w:type="spellStart"/>
+      <w:r>
+        <w:rPr>
+          <w:lang w:val="en-US"/>
+        </w:rPr>
+        <w:t>Planogram.manuf</w:t>
+      </w:r>
+      <w:proofErr w:type="spellEnd"/>
+      <w:r>
+        <w:rPr>
+          <w:lang w:val="en-US"/>
+        </w:rPr>
+        <w:t>)</w:t>
       </w:r>
     </w:p>
     <w:p>
@@ -1937,17 +2968,21 @@
         </w:numPr>
       </w:pPr>
       <w:r>
-        <w:t>TIN: FK(Retailer)</w:t>
-      </w:r>
-    </w:p>
-    <w:p>
-      <w:pPr>
-        <w:ind w:left="720"/>
-      </w:pPr>
-    </w:p>
-    <w:p>
-      <w:pPr>
-        <w:ind w:left="720"/>
+        <w:t>TIN: FK(</w:t>
+      </w:r>
+      <w:proofErr w:type="spellStart"/>
+      <w:r>
+        <w:t>Retailer</w:t>
+      </w:r>
+      <w:proofErr w:type="spellEnd"/>
+      <w:r>
+        <w:t>)</w:t>
+      </w:r>
+    </w:p>
+    <w:p/>
+    <w:p>
+      <w:pPr>
+        <w:spacing w:line="240" w:lineRule="auto"/>
       </w:pPr>
     </w:p>
     <w:p>
@@ -1969,13 +3004,6 @@
           <w:lang w:val="en-US"/>
         </w:rPr>
       </w:pPr>
-    </w:p>
-    <w:p>
-      <w:pPr>
-        <w:rPr>
-          <w:lang w:val="en-US"/>
-        </w:rPr>
-      </w:pPr>
       <w:r>
         <w:rPr>
           <w:lang w:val="en-US"/>
@@ -1989,13 +3017,6 @@
           <w:lang w:val="en-US"/>
         </w:rPr>
       </w:pPr>
-    </w:p>
-    <w:p>
-      <w:pPr>
-        <w:rPr>
-          <w:lang w:val="en-US"/>
-        </w:rPr>
-      </w:pPr>
       <w:r>
         <w:rPr>
           <w:lang w:val="en-US"/>
@@ -2025,13 +3046,15 @@
     </w:p>
     <w:p>
       <w:pPr>
-        <w:rPr>
-          <w:lang w:val="en-US"/>
-        </w:rPr>
-      </w:pPr>
-    </w:p>
-    <w:p>
-      <w:pPr>
+        <w:spacing w:line="240" w:lineRule="auto"/>
+        <w:rPr>
+          <w:lang w:val="en-US"/>
+        </w:rPr>
+      </w:pPr>
+    </w:p>
+    <w:p>
+      <w:pPr>
+        <w:spacing w:line="240" w:lineRule="auto"/>
         <w:rPr>
           <w:lang w:val="en-US"/>
         </w:rPr>
@@ -2047,30 +3070,34 @@
           <w:bCs/>
           <w:sz w:val="24"/>
           <w:szCs w:val="24"/>
-        </w:rPr>
-      </w:pPr>
-      <w:r>
-        <w:rPr>
-          <w:rFonts w:ascii="Times New Roman" w:eastAsia="Times New Roman" w:hAnsi="Times New Roman" w:cs="Times New Roman"/>
-          <w:b/>
-          <w:bCs/>
+          <w:u w:val="single"/>
+        </w:rPr>
+      </w:pPr>
+      <w:r>
+        <w:rPr>
           <w:noProof/>
-          <w:sz w:val="24"/>
-          <w:szCs w:val="24"/>
         </w:rPr>
         <w:drawing>
-          <wp:anchor distT="0" distB="0" distL="114300" distR="114300" simplePos="0" relativeHeight="251658240" behindDoc="0" locked="0" layoutInCell="1" allowOverlap="1" wp14:anchorId="1195ED88" wp14:editId="17162D93">
+          <wp:anchor distT="0" distB="0" distL="114300" distR="114300" simplePos="0" relativeHeight="251658240" behindDoc="1" locked="0" layoutInCell="1" allowOverlap="1" wp14:anchorId="37D62A6A" wp14:editId="704F1BB0">
             <wp:simplePos x="0" y="0"/>
             <wp:positionH relativeFrom="margin">
-              <wp:align>center</wp:align>
+              <wp:align>right</wp:align>
             </wp:positionH>
             <wp:positionV relativeFrom="paragraph">
-              <wp:posOffset>272415</wp:posOffset>
+              <wp:posOffset>322447</wp:posOffset>
             </wp:positionV>
-            <wp:extent cx="6684579" cy="2656794"/>
-            <wp:effectExtent l="0" t="0" r="2540" b="0"/>
-            <wp:wrapNone/>
-            <wp:docPr id="1" name="Imagem 1" descr="Uma imagem com texto&#10;&#10;Descrição gerada automaticamente"/>
+            <wp:extent cx="5733415" cy="2993390"/>
+            <wp:effectExtent l="0" t="0" r="635" b="0"/>
+            <wp:wrapTight wrapText="bothSides">
+              <wp:wrapPolygon edited="0">
+                <wp:start x="0" y="0"/>
+                <wp:lineTo x="0" y="21444"/>
+                <wp:lineTo x="21531" y="21444"/>
+                <wp:lineTo x="21531" y="0"/>
+                <wp:lineTo x="0" y="0"/>
+              </wp:wrapPolygon>
+            </wp:wrapTight>
+            <wp:docPr id="4" name="Imagem 4" descr="Uma imagem com texto&#10;&#10;Descrição gerada automaticamente"/>
             <wp:cNvGraphicFramePr>
               <a:graphicFrameLocks xmlns:a="http://schemas.openxmlformats.org/drawingml/2006/main" noChangeAspect="1"/>
             </wp:cNvGraphicFramePr>
@@ -2078,11 +3105,11 @@
               <a:graphicData uri="http://schemas.openxmlformats.org/drawingml/2006/picture">
                 <pic:pic xmlns:pic="http://schemas.openxmlformats.org/drawingml/2006/picture">
                   <pic:nvPicPr>
-                    <pic:cNvPr id="1" name="Imagem 1" descr="Uma imagem com texto&#10;&#10;Descrição gerada automaticamente"/>
+                    <pic:cNvPr id="4" name="Imagem 4" descr="Uma imagem com texto&#10;&#10;Descrição gerada automaticamente"/>
                     <pic:cNvPicPr/>
                   </pic:nvPicPr>
                   <pic:blipFill>
-                    <a:blip r:embed="rId6" cstate="print">
+                    <a:blip r:embed="rId8" cstate="print">
                       <a:extLst>
                         <a:ext uri="{28A0092B-C50C-407E-A947-70E740481C1C}">
                           <a14:useLocalDpi xmlns:a14="http://schemas.microsoft.com/office/drawing/2010/main" val="0"/>
@@ -2096,7 +3123,7 @@
                   <pic:spPr>
                     <a:xfrm>
                       <a:off x="0" y="0"/>
-                      <a:ext cx="6684579" cy="2656794"/>
+                      <a:ext cx="5733415" cy="2993390"/>
                     </a:xfrm>
                     <a:prstGeom prst="rect">
                       <a:avLst/>
@@ -2137,6 +3164,13 @@
     </w:p>
     <w:p>
       <w:pPr>
+        <w:rPr>
+          <w:lang w:val="en-US"/>
+        </w:rPr>
+      </w:pPr>
+    </w:p>
+    <w:p>
+      <w:pPr>
         <w:spacing w:line="360" w:lineRule="auto"/>
         <w:jc w:val="both"/>
         <w:rPr>
@@ -2145,203 +3179,6 @@
           <w:bCs/>
           <w:sz w:val="24"/>
           <w:szCs w:val="24"/>
-        </w:rPr>
-      </w:pPr>
-    </w:p>
-    <w:p>
-      <w:pPr>
-        <w:pBdr>
-          <w:bottom w:val="single" w:sz="6" w:space="1" w:color="auto"/>
-        </w:pBdr>
-      </w:pPr>
-    </w:p>
-    <w:p>
-      <w:pPr>
-        <w:spacing w:line="360" w:lineRule="auto"/>
-        <w:jc w:val="both"/>
-        <w:rPr>
-          <w:rFonts w:ascii="Times New Roman" w:eastAsia="Times New Roman" w:hAnsi="Times New Roman" w:cs="Times New Roman"/>
-          <w:b/>
-          <w:bCs/>
-          <w:sz w:val="24"/>
-          <w:szCs w:val="24"/>
-          <w:vertAlign w:val="superscript"/>
-        </w:rPr>
-      </w:pPr>
-      <w:r>
-        <w:rPr>
-          <w:rFonts w:ascii="Times New Roman" w:eastAsia="Times New Roman" w:hAnsi="Times New Roman" w:cs="Times New Roman"/>
-          <w:b/>
-          <w:bCs/>
-          <w:sz w:val="24"/>
-          <w:szCs w:val="24"/>
-          <w:vertAlign w:val="superscript"/>
-        </w:rPr>
-        <w:softHyphen/>
-      </w:r>
-      <w:r>
-        <w:rPr>
-          <w:rFonts w:ascii="Times New Roman" w:eastAsia="Times New Roman" w:hAnsi="Times New Roman" w:cs="Times New Roman"/>
-          <w:b/>
-          <w:bCs/>
-          <w:sz w:val="24"/>
-          <w:szCs w:val="24"/>
-          <w:vertAlign w:val="superscript"/>
-        </w:rPr>
-        <w:softHyphen/>
-      </w:r>
-      <w:r>
-        <w:rPr>
-          <w:rFonts w:ascii="Times New Roman" w:eastAsia="Times New Roman" w:hAnsi="Times New Roman" w:cs="Times New Roman"/>
-          <w:b/>
-          <w:bCs/>
-          <w:sz w:val="24"/>
-          <w:szCs w:val="24"/>
-          <w:vertAlign w:val="superscript"/>
-        </w:rPr>
-        <w:softHyphen/>
-      </w:r>
-      <w:r>
-        <w:rPr>
-          <w:rFonts w:ascii="Times New Roman" w:eastAsia="Times New Roman" w:hAnsi="Times New Roman" w:cs="Times New Roman"/>
-          <w:b/>
-          <w:bCs/>
-          <w:sz w:val="24"/>
-          <w:szCs w:val="24"/>
-          <w:vertAlign w:val="superscript"/>
-        </w:rPr>
-        <w:softHyphen/>
-      </w:r>
-    </w:p>
-    <w:p>
-      <w:pPr>
-        <w:spacing w:line="360" w:lineRule="auto"/>
-        <w:jc w:val="both"/>
-        <w:rPr>
-          <w:rFonts w:ascii="Times New Roman" w:eastAsia="Times New Roman" w:hAnsi="Times New Roman" w:cs="Times New Roman"/>
-          <w:b/>
-          <w:bCs/>
-          <w:sz w:val="24"/>
-          <w:szCs w:val="24"/>
-          <w:vertAlign w:val="superscript"/>
-        </w:rPr>
-      </w:pPr>
-    </w:p>
-    <w:p>
-      <w:pPr>
-        <w:spacing w:line="360" w:lineRule="auto"/>
-        <w:jc w:val="both"/>
-        <w:rPr>
-          <w:rFonts w:ascii="Times New Roman" w:eastAsia="Times New Roman" w:hAnsi="Times New Roman" w:cs="Times New Roman"/>
-          <w:b/>
-          <w:bCs/>
-          <w:sz w:val="24"/>
-          <w:szCs w:val="24"/>
-          <w:vertAlign w:val="superscript"/>
-        </w:rPr>
-      </w:pPr>
-    </w:p>
-    <w:p>
-      <w:pPr>
-        <w:spacing w:line="360" w:lineRule="auto"/>
-        <w:jc w:val="both"/>
-        <w:rPr>
-          <w:rFonts w:ascii="Times New Roman" w:eastAsia="Times New Roman" w:hAnsi="Times New Roman" w:cs="Times New Roman"/>
-          <w:b/>
-          <w:bCs/>
-          <w:sz w:val="24"/>
-          <w:szCs w:val="24"/>
-          <w:vertAlign w:val="superscript"/>
-        </w:rPr>
-      </w:pPr>
-    </w:p>
-    <w:p>
-      <w:pPr>
-        <w:spacing w:line="360" w:lineRule="auto"/>
-        <w:jc w:val="both"/>
-        <w:rPr>
-          <w:rFonts w:ascii="Times New Roman" w:eastAsia="Times New Roman" w:hAnsi="Times New Roman" w:cs="Times New Roman"/>
-          <w:b/>
-          <w:bCs/>
-          <w:sz w:val="24"/>
-          <w:szCs w:val="24"/>
-          <w:vertAlign w:val="superscript"/>
-        </w:rPr>
-      </w:pPr>
-    </w:p>
-    <w:p>
-      <w:pPr>
-        <w:spacing w:line="360" w:lineRule="auto"/>
-        <w:jc w:val="both"/>
-        <w:rPr>
-          <w:rFonts w:ascii="Times New Roman" w:eastAsia="Times New Roman" w:hAnsi="Times New Roman" w:cs="Times New Roman"/>
-          <w:b/>
-          <w:bCs/>
-          <w:sz w:val="24"/>
-          <w:szCs w:val="24"/>
-          <w:vertAlign w:val="superscript"/>
-        </w:rPr>
-      </w:pPr>
-    </w:p>
-    <w:p>
-      <w:pPr>
-        <w:spacing w:line="360" w:lineRule="auto"/>
-        <w:jc w:val="both"/>
-        <w:rPr>
-          <w:rFonts w:ascii="Times New Roman" w:eastAsia="Times New Roman" w:hAnsi="Times New Roman" w:cs="Times New Roman"/>
-          <w:b/>
-          <w:bCs/>
-          <w:sz w:val="24"/>
-          <w:szCs w:val="24"/>
-          <w:vertAlign w:val="superscript"/>
-        </w:rPr>
-      </w:pPr>
-    </w:p>
-    <w:p>
-      <w:pPr>
-        <w:spacing w:line="360" w:lineRule="auto"/>
-        <w:jc w:val="both"/>
-        <w:rPr>
-          <w:rFonts w:ascii="Times New Roman" w:eastAsia="Times New Roman" w:hAnsi="Times New Roman" w:cs="Times New Roman"/>
-          <w:b/>
-          <w:bCs/>
-          <w:sz w:val="24"/>
-          <w:szCs w:val="24"/>
-          <w:vertAlign w:val="superscript"/>
-        </w:rPr>
-      </w:pPr>
-    </w:p>
-    <w:p>
-      <w:pPr>
-        <w:spacing w:line="360" w:lineRule="auto"/>
-        <w:jc w:val="both"/>
-        <w:rPr>
-          <w:rFonts w:ascii="Times New Roman" w:eastAsia="Times New Roman" w:hAnsi="Times New Roman" w:cs="Times New Roman"/>
-          <w:b/>
-          <w:bCs/>
-          <w:sz w:val="24"/>
-          <w:szCs w:val="24"/>
-        </w:rPr>
-      </w:pPr>
-      <w:r>
-        <w:rPr>
-          <w:rFonts w:ascii="Times New Roman" w:eastAsia="Times New Roman" w:hAnsi="Times New Roman" w:cs="Times New Roman"/>
-          <w:b/>
-          <w:bCs/>
-          <w:sz w:val="24"/>
-          <w:szCs w:val="24"/>
-        </w:rPr>
-        <w:lastRenderedPageBreak/>
-        <w:t>SQL</w:t>
-      </w:r>
-    </w:p>
-    <w:p>
-      <w:pPr>
-        <w:spacing w:line="360" w:lineRule="auto"/>
-        <w:rPr>
-          <w:rFonts w:ascii="Times New Roman" w:eastAsia="Times New Roman" w:hAnsi="Times New Roman" w:cs="Times New Roman"/>
-          <w:sz w:val="24"/>
-          <w:szCs w:val="24"/>
           <w:lang w:val="en-US"/>
         </w:rPr>
       </w:pPr>
@@ -2350,10 +3187,26 @@
           <w:noProof/>
         </w:rPr>
         <w:drawing>
-          <wp:inline distT="0" distB="0" distL="0" distR="0" wp14:anchorId="02D0BDCC" wp14:editId="21A88260">
-            <wp:extent cx="5733415" cy="3217545"/>
-            <wp:effectExtent l="0" t="0" r="635" b="1905"/>
-            <wp:docPr id="5" name="Imagem 5" descr="Uma imagem com texto&#10;&#10;Descrição gerada automaticamente"/>
+          <wp:anchor distT="0" distB="0" distL="114300" distR="114300" simplePos="0" relativeHeight="251659264" behindDoc="1" locked="0" layoutInCell="1" allowOverlap="1" wp14:anchorId="2583B724" wp14:editId="364FF619">
+            <wp:simplePos x="0" y="0"/>
+            <wp:positionH relativeFrom="margin">
+              <wp:align>left</wp:align>
+            </wp:positionH>
+            <wp:positionV relativeFrom="paragraph">
+              <wp:posOffset>393459</wp:posOffset>
+            </wp:positionV>
+            <wp:extent cx="5698691" cy="3094990"/>
+            <wp:effectExtent l="0" t="0" r="0" b="0"/>
+            <wp:wrapTight wrapText="bothSides">
+              <wp:wrapPolygon edited="0">
+                <wp:start x="0" y="0"/>
+                <wp:lineTo x="0" y="21405"/>
+                <wp:lineTo x="21518" y="21405"/>
+                <wp:lineTo x="21518" y="0"/>
+                <wp:lineTo x="0" y="0"/>
+              </wp:wrapPolygon>
+            </wp:wrapTight>
+            <wp:docPr id="1" name="Imagem 1" descr="Uma imagem com texto&#10;&#10;Descrição gerada automaticamente"/>
             <wp:cNvGraphicFramePr>
               <a:graphicFrameLocks xmlns:a="http://schemas.openxmlformats.org/drawingml/2006/main" noChangeAspect="1"/>
             </wp:cNvGraphicFramePr>
@@ -2361,11 +3214,129 @@
               <a:graphicData uri="http://schemas.openxmlformats.org/drawingml/2006/picture">
                 <pic:pic xmlns:pic="http://schemas.openxmlformats.org/drawingml/2006/picture">
                   <pic:nvPicPr>
-                    <pic:cNvPr id="5" name="Imagem 5" descr="Uma imagem com texto&#10;&#10;Descrição gerada automaticamente"/>
+                    <pic:cNvPr id="1" name="Imagem 1" descr="Uma imagem com texto&#10;&#10;Descrição gerada automaticamente"/>
+                    <pic:cNvPicPr/>
+                  </pic:nvPicPr>
+                  <pic:blipFill rotWithShape="1">
+                    <a:blip r:embed="rId9">
+                      <a:extLst>
+                        <a:ext uri="{28A0092B-C50C-407E-A947-70E740481C1C}">
+                          <a14:useLocalDpi xmlns:a14="http://schemas.microsoft.com/office/drawing/2010/main" val="0"/>
+                        </a:ext>
+                      </a:extLst>
+                    </a:blip>
+                    <a:srcRect l="606"/>
+                    <a:stretch/>
+                  </pic:blipFill>
+                  <pic:spPr bwMode="auto">
+                    <a:xfrm>
+                      <a:off x="0" y="0"/>
+                      <a:ext cx="5698691" cy="3094990"/>
+                    </a:xfrm>
+                    <a:prstGeom prst="rect">
+                      <a:avLst/>
+                    </a:prstGeom>
+                    <a:ln>
+                      <a:noFill/>
+                    </a:ln>
+                    <a:extLst>
+                      <a:ext uri="{53640926-AAD7-44D8-BBD7-CCE9431645EC}">
+                        <a14:shadowObscured xmlns:a14="http://schemas.microsoft.com/office/drawing/2010/main"/>
+                      </a:ext>
+                    </a:extLst>
+                  </pic:spPr>
+                </pic:pic>
+              </a:graphicData>
+            </a:graphic>
+            <wp14:sizeRelH relativeFrom="page">
+              <wp14:pctWidth>0</wp14:pctWidth>
+            </wp14:sizeRelH>
+            <wp14:sizeRelV relativeFrom="page">
+              <wp14:pctHeight>0</wp14:pctHeight>
+            </wp14:sizeRelV>
+          </wp:anchor>
+        </w:drawing>
+      </w:r>
+      <w:r>
+        <w:rPr>
+          <w:rFonts w:ascii="Times New Roman" w:eastAsia="Times New Roman" w:hAnsi="Times New Roman" w:cs="Times New Roman"/>
+          <w:b/>
+          <w:bCs/>
+          <w:sz w:val="24"/>
+          <w:szCs w:val="24"/>
+          <w:vertAlign w:val="superscript"/>
+          <w:lang w:val="en-US"/>
+        </w:rPr>
+        <w:softHyphen/>
+      </w:r>
+      <w:r>
+        <w:rPr>
+          <w:rFonts w:ascii="Times New Roman" w:eastAsia="Times New Roman" w:hAnsi="Times New Roman" w:cs="Times New Roman"/>
+          <w:b/>
+          <w:bCs/>
+          <w:sz w:val="24"/>
+          <w:szCs w:val="24"/>
+          <w:lang w:val="en-US"/>
+        </w:rPr>
+        <w:t>SQL</w:t>
+      </w:r>
+    </w:p>
+    <w:p>
+      <w:pPr>
+        <w:spacing w:line="360" w:lineRule="auto"/>
+        <w:jc w:val="both"/>
+        <w:rPr>
+          <w:rFonts w:ascii="Times New Roman" w:eastAsia="Times New Roman" w:hAnsi="Times New Roman" w:cs="Times New Roman"/>
+          <w:b/>
+          <w:bCs/>
+          <w:sz w:val="24"/>
+          <w:szCs w:val="24"/>
+          <w:lang w:val="en-US"/>
+        </w:rPr>
+      </w:pPr>
+      <w:r>
+        <w:rPr>
+          <w:noProof/>
+        </w:rPr>
+        <w:drawing>
+          <wp:anchor distT="0" distB="0" distL="114300" distR="114300" simplePos="0" relativeHeight="251660288" behindDoc="1" locked="0" layoutInCell="1" allowOverlap="1" wp14:anchorId="26C7CD1D" wp14:editId="0962CCF2">
+            <wp:simplePos x="0" y="0"/>
+            <wp:positionH relativeFrom="margin">
+              <wp:align>left</wp:align>
+            </wp:positionH>
+            <wp:positionV relativeFrom="paragraph">
+              <wp:posOffset>3384826</wp:posOffset>
+            </wp:positionV>
+            <wp:extent cx="3368040" cy="2043430"/>
+            <wp:effectExtent l="0" t="0" r="3810" b="0"/>
+            <wp:wrapTight wrapText="bothSides">
+              <wp:wrapPolygon edited="0">
+                <wp:start x="0" y="0"/>
+                <wp:lineTo x="0" y="21345"/>
+                <wp:lineTo x="21502" y="21345"/>
+                <wp:lineTo x="21502" y="0"/>
+                <wp:lineTo x="0" y="0"/>
+              </wp:wrapPolygon>
+            </wp:wrapTight>
+            <wp:docPr id="7" name="Imagem 7" descr="Uma imagem com texto&#10;&#10;Descrição gerada automaticamente"/>
+            <wp:cNvGraphicFramePr>
+              <a:graphicFrameLocks xmlns:a="http://schemas.openxmlformats.org/drawingml/2006/main" noChangeAspect="1"/>
+            </wp:cNvGraphicFramePr>
+            <a:graphic xmlns:a="http://schemas.openxmlformats.org/drawingml/2006/main">
+              <a:graphicData uri="http://schemas.openxmlformats.org/drawingml/2006/picture">
+                <pic:pic xmlns:pic="http://schemas.openxmlformats.org/drawingml/2006/picture">
+                  <pic:nvPicPr>
+                    <pic:cNvPr id="7" name="Imagem 7" descr="Uma imagem com texto&#10;&#10;Descrição gerada automaticamente"/>
                     <pic:cNvPicPr/>
                   </pic:nvPicPr>
                   <pic:blipFill>
-                    <a:blip r:embed="rId7"/>
+                    <a:blip r:embed="rId10">
+                      <a:extLst>
+                        <a:ext uri="{28A0092B-C50C-407E-A947-70E740481C1C}">
+                          <a14:useLocalDpi xmlns:a14="http://schemas.microsoft.com/office/drawing/2010/main" val="0"/>
+                        </a:ext>
+                      </a:extLst>
+                    </a:blip>
                     <a:stretch>
                       <a:fillRect/>
                     </a:stretch>
@@ -2373,7 +3344,7 @@
                   <pic:spPr>
                     <a:xfrm>
                       <a:off x="0" y="0"/>
-                      <a:ext cx="5733415" cy="3217545"/>
+                      <a:ext cx="3382361" cy="2052118"/>
                     </a:xfrm>
                     <a:prstGeom prst="rect">
                       <a:avLst/>
@@ -2382,7 +3353,13 @@
                 </pic:pic>
               </a:graphicData>
             </a:graphic>
-          </wp:inline>
+            <wp14:sizeRelH relativeFrom="page">
+              <wp14:pctWidth>0</wp14:pctWidth>
+            </wp14:sizeRelH>
+            <wp14:sizeRelV relativeFrom="page">
+              <wp14:pctHeight>0</wp14:pctHeight>
+            </wp14:sizeRelV>
+          </wp:anchor>
         </w:drawing>
       </w:r>
     </w:p>
@@ -2393,69 +3370,89 @@
           <w:rFonts w:ascii="Times New Roman" w:eastAsia="Times New Roman" w:hAnsi="Times New Roman" w:cs="Times New Roman"/>
           <w:sz w:val="24"/>
           <w:szCs w:val="24"/>
-          <w:lang w:val="en-US"/>
-        </w:rPr>
-      </w:pPr>
-    </w:p>
-    <w:p>
-      <w:pPr>
-        <w:spacing w:line="360" w:lineRule="auto"/>
-        <w:rPr>
-          <w:rFonts w:ascii="Times New Roman" w:eastAsia="Times New Roman" w:hAnsi="Times New Roman" w:cs="Times New Roman"/>
-          <w:sz w:val="24"/>
-          <w:szCs w:val="24"/>
-          <w:lang w:val="en-US"/>
-        </w:rPr>
-      </w:pPr>
-      <w:r>
-        <w:rPr>
-          <w:noProof/>
-        </w:rPr>
-        <w:drawing>
-          <wp:inline distT="0" distB="0" distL="0" distR="0" wp14:anchorId="38943DE2" wp14:editId="46CB8B0E">
-            <wp:extent cx="3222204" cy="1962443"/>
-            <wp:effectExtent l="0" t="0" r="0" b="0"/>
-            <wp:docPr id="6" name="Imagem 6" descr="Uma imagem com texto&#10;&#10;Descrição gerada automaticamente"/>
-            <wp:cNvGraphicFramePr>
-              <a:graphicFrameLocks xmlns:a="http://schemas.openxmlformats.org/drawingml/2006/main" noChangeAspect="1"/>
-            </wp:cNvGraphicFramePr>
-            <a:graphic xmlns:a="http://schemas.openxmlformats.org/drawingml/2006/main">
-              <a:graphicData uri="http://schemas.openxmlformats.org/drawingml/2006/picture">
-                <pic:pic xmlns:pic="http://schemas.openxmlformats.org/drawingml/2006/picture">
-                  <pic:nvPicPr>
-                    <pic:cNvPr id="6" name="Imagem 6" descr="Uma imagem com texto&#10;&#10;Descrição gerada automaticamente"/>
-                    <pic:cNvPicPr/>
-                  </pic:nvPicPr>
-                  <pic:blipFill>
-                    <a:blip r:embed="rId8"/>
-                    <a:stretch>
-                      <a:fillRect/>
-                    </a:stretch>
-                  </pic:blipFill>
-                  <pic:spPr>
-                    <a:xfrm>
-                      <a:off x="0" y="0"/>
-                      <a:ext cx="3235097" cy="1970295"/>
-                    </a:xfrm>
-                    <a:prstGeom prst="rect">
-                      <a:avLst/>
-                    </a:prstGeom>
-                  </pic:spPr>
-                </pic:pic>
-              </a:graphicData>
-            </a:graphic>
-          </wp:inline>
-        </w:drawing>
-      </w:r>
+          <w:u w:val="single"/>
+          <w:lang w:val="en-US"/>
+        </w:rPr>
+      </w:pPr>
     </w:p>
     <w:sectPr>
+      <w:footerReference w:type="default" r:id="rId11"/>
       <w:pgSz w:w="11909" w:h="16834"/>
-      <w:pgMar w:top="1440" w:right="1440" w:bottom="1440" w:left="1440" w:header="720" w:footer="720" w:gutter="0"/>
+      <w:pgMar w:top="1440" w:right="1440" w:bottom="1440" w:left="1440" w:header="720" w:footer="0" w:gutter="0"/>
       <w:pgNumType w:start="1"/>
       <w:cols w:space="720"/>
+      <w:docGrid w:linePitch="299"/>
     </w:sectPr>
   </w:body>
 </w:document>
+</file>
+
+<file path=word/endnotes.xml><?xml version="1.0" encoding="utf-8"?>
+<w:endnotes xmlns:wpc="http://schemas.microsoft.com/office/word/2010/wordprocessingCanvas" xmlns:cx="http://schemas.microsoft.com/office/drawing/2014/chartex" xmlns:cx1="http://schemas.microsoft.com/office/drawing/2015/9/8/chartex" xmlns:cx2="http://schemas.microsoft.com/office/drawing/2015/10/21/chartex" xmlns:cx3="http://schemas.microsoft.com/office/drawing/2016/5/9/chartex" xmlns:cx4="http://schemas.microsoft.com/office/drawing/2016/5/10/chartex" xmlns:cx5="http://schemas.microsoft.com/office/drawing/2016/5/11/chartex" xmlns:cx6="http://schemas.microsoft.com/office/drawing/2016/5/12/chartex" xmlns:cx7="http://schemas.microsoft.com/office/drawing/2016/5/13/chartex" xmlns:cx8="http://schemas.microsoft.com/office/drawing/2016/5/14/chartex" xmlns:mc="http://schemas.openxmlformats.org/markup-compatibility/2006" xmlns:aink="http://schemas.microsoft.com/office/drawing/2016/ink" xmlns:am3d="http://schemas.microsoft.com/office/drawing/2017/model3d" xmlns:o="urn:schemas-microsoft-com:office:office" xmlns:oel="http://schemas.microsoft.com/office/2019/extlst" xmlns:r="http://schemas.openxmlformats.org/officeDocument/2006/relationships" xmlns:m="http://schemas.openxmlformats.org/officeDocument/2006/math" xmlns:v="urn:schemas-microsoft-com:vml" xmlns:wp14="http://schemas.microsoft.com/office/word/2010/wordprocessingDrawing" xmlns:wp="http://schemas.openxmlformats.org/drawingml/2006/wordprocessingDrawing" xmlns:w10="urn:schemas-microsoft-com:office:word" xmlns:w="http://schemas.openxmlformats.org/wordprocessingml/2006/main" xmlns:w14="http://schemas.microsoft.com/office/word/2010/wordml" xmlns:w15="http://schemas.microsoft.com/office/word/2012/wordml" xmlns:w16cex="http://schemas.microsoft.com/office/word/2018/wordml/cex" xmlns:w16cid="http://schemas.microsoft.com/office/word/2016/wordml/cid" xmlns:w16="http://schemas.microsoft.com/office/word/2018/wordml" xmlns:w16sdtdh="http://schemas.microsoft.com/office/word/2020/wordml/sdtdatahash" xmlns:w16se="http://schemas.microsoft.com/office/word/2015/wordml/symex" xmlns:wpg="http://schemas.microsoft.com/office/word/2010/wordprocessingGroup" xmlns:wpi="http://schemas.microsoft.com/office/word/2010/wordprocessingInk" xmlns:wne="http://schemas.microsoft.com/office/word/2006/wordml" xmlns:wps="http://schemas.microsoft.com/office/word/2010/wordprocessingShape" mc:Ignorable="w14 w15 w16se w16cid w16 w16cex w16sdtdh wp14">
+  <w:endnote w:type="separator" w:id="-1">
+    <w:p>
+      <w:pPr>
+        <w:spacing w:line="240" w:lineRule="auto"/>
+      </w:pPr>
+      <w:r>
+        <w:separator/>
+      </w:r>
+    </w:p>
+  </w:endnote>
+  <w:endnote w:type="continuationSeparator" w:id="0">
+    <w:p>
+      <w:pPr>
+        <w:spacing w:line="240" w:lineRule="auto"/>
+      </w:pPr>
+      <w:r>
+        <w:continuationSeparator/>
+      </w:r>
+    </w:p>
+  </w:endnote>
+</w:endnotes>
+</file>
+
+<file path=word/footer1.xml><?xml version="1.0" encoding="utf-8"?>
+<w:ftr xmlns:wpc="http://schemas.microsoft.com/office/word/2010/wordprocessingCanvas" xmlns:cx="http://schemas.microsoft.com/office/drawing/2014/chartex" xmlns:cx1="http://schemas.microsoft.com/office/drawing/2015/9/8/chartex" xmlns:cx2="http://schemas.microsoft.com/office/drawing/2015/10/21/chartex" xmlns:cx3="http://schemas.microsoft.com/office/drawing/2016/5/9/chartex" xmlns:cx4="http://schemas.microsoft.com/office/drawing/2016/5/10/chartex" xmlns:cx5="http://schemas.microsoft.com/office/drawing/2016/5/11/chartex" xmlns:cx6="http://schemas.microsoft.com/office/drawing/2016/5/12/chartex" xmlns:cx7="http://schemas.microsoft.com/office/drawing/2016/5/13/chartex" xmlns:cx8="http://schemas.microsoft.com/office/drawing/2016/5/14/chartex" xmlns:mc="http://schemas.openxmlformats.org/markup-compatibility/2006" xmlns:aink="http://schemas.microsoft.com/office/drawing/2016/ink" xmlns:am3d="http://schemas.microsoft.com/office/drawing/2017/model3d" xmlns:o="urn:schemas-microsoft-com:office:office" xmlns:oel="http://schemas.microsoft.com/office/2019/extlst" xmlns:r="http://schemas.openxmlformats.org/officeDocument/2006/relationships" xmlns:m="http://schemas.openxmlformats.org/officeDocument/2006/math" xmlns:v="urn:schemas-microsoft-com:vml" xmlns:wp14="http://schemas.microsoft.com/office/word/2010/wordprocessingDrawing" xmlns:wp="http://schemas.openxmlformats.org/drawingml/2006/wordprocessingDrawing" xmlns:w10="urn:schemas-microsoft-com:office:word" xmlns:w="http://schemas.openxmlformats.org/wordprocessingml/2006/main" xmlns:w14="http://schemas.microsoft.com/office/word/2010/wordml" xmlns:w15="http://schemas.microsoft.com/office/word/2012/wordml" xmlns:w16cex="http://schemas.microsoft.com/office/word/2018/wordml/cex" xmlns:w16cid="http://schemas.microsoft.com/office/word/2016/wordml/cid" xmlns:w16="http://schemas.microsoft.com/office/word/2018/wordml" xmlns:w16sdtdh="http://schemas.microsoft.com/office/word/2020/wordml/sdtdatahash" xmlns:w16se="http://schemas.microsoft.com/office/word/2015/wordml/symex" xmlns:wpg="http://schemas.microsoft.com/office/word/2010/wordprocessingGroup" xmlns:wpi="http://schemas.microsoft.com/office/word/2010/wordprocessingInk" xmlns:wne="http://schemas.microsoft.com/office/word/2006/wordml" xmlns:wps="http://schemas.microsoft.com/office/word/2010/wordprocessingShape" mc:Ignorable="w14 w15 w16se w16cid w16 w16cex w16sdtdh wp14">
+  <w:p>
+    <w:pPr>
+      <w:pStyle w:val="Rodap"/>
+    </w:pPr>
+  </w:p>
+  <w:p>
+    <w:pPr>
+      <w:pStyle w:val="Rodap"/>
+      <w:rPr>
+        <w:u w:val="single"/>
+      </w:rPr>
+    </w:pPr>
+  </w:p>
+</w:ftr>
+</file>
+
+<file path=word/footnotes.xml><?xml version="1.0" encoding="utf-8"?>
+<w:footnotes xmlns:wpc="http://schemas.microsoft.com/office/word/2010/wordprocessingCanvas" xmlns:cx="http://schemas.microsoft.com/office/drawing/2014/chartex" xmlns:cx1="http://schemas.microsoft.com/office/drawing/2015/9/8/chartex" xmlns:cx2="http://schemas.microsoft.com/office/drawing/2015/10/21/chartex" xmlns:cx3="http://schemas.microsoft.com/office/drawing/2016/5/9/chartex" xmlns:cx4="http://schemas.microsoft.com/office/drawing/2016/5/10/chartex" xmlns:cx5="http://schemas.microsoft.com/office/drawing/2016/5/11/chartex" xmlns:cx6="http://schemas.microsoft.com/office/drawing/2016/5/12/chartex" xmlns:cx7="http://schemas.microsoft.com/office/drawing/2016/5/13/chartex" xmlns:cx8="http://schemas.microsoft.com/office/drawing/2016/5/14/chartex" xmlns:mc="http://schemas.openxmlformats.org/markup-compatibility/2006" xmlns:aink="http://schemas.microsoft.com/office/drawing/2016/ink" xmlns:am3d="http://schemas.microsoft.com/office/drawing/2017/model3d" xmlns:o="urn:schemas-microsoft-com:office:office" xmlns:oel="http://schemas.microsoft.com/office/2019/extlst" xmlns:r="http://schemas.openxmlformats.org/officeDocument/2006/relationships" xmlns:m="http://schemas.openxmlformats.org/officeDocument/2006/math" xmlns:v="urn:schemas-microsoft-com:vml" xmlns:wp14="http://schemas.microsoft.com/office/word/2010/wordprocessingDrawing" xmlns:wp="http://schemas.openxmlformats.org/drawingml/2006/wordprocessingDrawing" xmlns:w10="urn:schemas-microsoft-com:office:word" xmlns:w="http://schemas.openxmlformats.org/wordprocessingml/2006/main" xmlns:w14="http://schemas.microsoft.com/office/word/2010/wordml" xmlns:w15="http://schemas.microsoft.com/office/word/2012/wordml" xmlns:w16cex="http://schemas.microsoft.com/office/word/2018/wordml/cex" xmlns:w16cid="http://schemas.microsoft.com/office/word/2016/wordml/cid" xmlns:w16="http://schemas.microsoft.com/office/word/2018/wordml" xmlns:w16sdtdh="http://schemas.microsoft.com/office/word/2020/wordml/sdtdatahash" xmlns:w16se="http://schemas.microsoft.com/office/word/2015/wordml/symex" xmlns:wpg="http://schemas.microsoft.com/office/word/2010/wordprocessingGroup" xmlns:wpi="http://schemas.microsoft.com/office/word/2010/wordprocessingInk" xmlns:wne="http://schemas.microsoft.com/office/word/2006/wordml" xmlns:wps="http://schemas.microsoft.com/office/word/2010/wordprocessingShape" mc:Ignorable="w14 w15 w16se w16cid w16 w16cex w16sdtdh wp14">
+  <w:footnote w:type="separator" w:id="-1">
+    <w:p>
+      <w:pPr>
+        <w:spacing w:line="240" w:lineRule="auto"/>
+      </w:pPr>
+      <w:r>
+        <w:separator/>
+      </w:r>
+    </w:p>
+  </w:footnote>
+  <w:footnote w:type="continuationSeparator" w:id="0">
+    <w:p>
+      <w:pPr>
+        <w:spacing w:line="240" w:lineRule="auto"/>
+      </w:pPr>
+      <w:r>
+        <w:continuationSeparator/>
+      </w:r>
+    </w:p>
+  </w:footnote>
+</w:footnotes>
 </file>
 
 <file path=word/numbering.xml><?xml version="1.0" encoding="utf-8"?>
@@ -4578,6 +5575,50 @@
     <w:basedOn w:val="Tipodeletrapredefinidodopargrafo"/>
     <w:rsid w:val="00CF1409"/>
   </w:style>
+  <w:style w:type="paragraph" w:styleId="Cabealho">
+    <w:name w:val="header"/>
+    <w:basedOn w:val="Normal"/>
+    <w:link w:val="CabealhoCarter"/>
+    <w:uiPriority w:val="99"/>
+    <w:unhideWhenUsed/>
+    <w:rsid w:val="00AF4C88"/>
+    <w:pPr>
+      <w:tabs>
+        <w:tab w:val="center" w:pos="4680"/>
+        <w:tab w:val="right" w:pos="9360"/>
+      </w:tabs>
+      <w:spacing w:line="240" w:lineRule="auto"/>
+    </w:pPr>
+  </w:style>
+  <w:style w:type="character" w:customStyle="1" w:styleId="CabealhoCarter">
+    <w:name w:val="Cabeçalho Caráter"/>
+    <w:basedOn w:val="Tipodeletrapredefinidodopargrafo"/>
+    <w:link w:val="Cabealho"/>
+    <w:uiPriority w:val="99"/>
+    <w:rsid w:val="00AF4C88"/>
+  </w:style>
+  <w:style w:type="paragraph" w:styleId="Rodap">
+    <w:name w:val="footer"/>
+    <w:basedOn w:val="Normal"/>
+    <w:link w:val="RodapCarter"/>
+    <w:uiPriority w:val="99"/>
+    <w:unhideWhenUsed/>
+    <w:rsid w:val="00AF4C88"/>
+    <w:pPr>
+      <w:tabs>
+        <w:tab w:val="center" w:pos="4680"/>
+        <w:tab w:val="right" w:pos="9360"/>
+      </w:tabs>
+      <w:spacing w:line="240" w:lineRule="auto"/>
+    </w:pPr>
+  </w:style>
+  <w:style w:type="character" w:customStyle="1" w:styleId="RodapCarter">
+    <w:name w:val="Rodapé Caráter"/>
+    <w:basedOn w:val="Tipodeletrapredefinidodopargrafo"/>
+    <w:link w:val="Rodap"/>
+    <w:uiPriority w:val="99"/>
+    <w:rsid w:val="00AF4C88"/>
+  </w:style>
 </w:styles>
 </file>
 

</xml_diff>